<commit_message>
added tables and charts
</commit_message>
<xml_diff>
--- a/Assignment3.docx
+++ b/Assignment3.docx
@@ -1381,16 +1381,35 @@
           <w:sz w:val="28"/>
           <w:szCs w:val="28"/>
         </w:rPr>
-        <w:t xml:space="preserve">This table shows the emissions of CO2 </w:t>
+        <w:t>This table shows the emissions of CO2 per continent</w:t>
       </w:r>
-      <w:bookmarkStart w:id="0" w:name="_GoBack"/>
-      <w:bookmarkEnd w:id="0"/>
       <w:r>
         <w:rPr>
           <w:sz w:val="28"/>
           <w:szCs w:val="28"/>
         </w:rPr>
-        <w:t>per continent during the year</w:t>
+        <w:t>, the average amount of CO2 emissions per person for each continent, and the percentage of total worldwide emissions, all</w:t>
+      </w:r>
+      <w:r>
+        <w:rPr>
+          <w:sz w:val="28"/>
+          <w:szCs w:val="28"/>
+        </w:rPr>
+        <w:t xml:space="preserve"> during the year</w:t>
+      </w:r>
+      <w:r>
+        <w:rPr>
+          <w:sz w:val="28"/>
+          <w:szCs w:val="28"/>
+        </w:rPr>
+        <w:t xml:space="preserve"> of 2017</w:t>
+      </w:r>
+      <w:r>
+        <w:rPr>
+          <w:sz w:val="28"/>
+          <w:szCs w:val="28"/>
+        </w:rPr>
+        <w:t>.</w:t>
       </w:r>
     </w:p>
     <w:tbl>
@@ -1400,13 +1419,13 @@
         <w:tblLook w:val="04A0" w:firstRow="1" w:lastRow="0" w:firstColumn="1" w:lastColumn="0" w:noHBand="0" w:noVBand="1"/>
       </w:tblPr>
       <w:tblGrid>
-        <w:gridCol w:w="1734"/>
-        <w:gridCol w:w="1733"/>
-        <w:gridCol w:w="1101"/>
-        <w:gridCol w:w="1101"/>
-        <w:gridCol w:w="1101"/>
-        <w:gridCol w:w="1290"/>
-        <w:gridCol w:w="1290"/>
+        <w:gridCol w:w="1781"/>
+        <w:gridCol w:w="1781"/>
+        <w:gridCol w:w="1134"/>
+        <w:gridCol w:w="1134"/>
+        <w:gridCol w:w="1134"/>
+        <w:gridCol w:w="1193"/>
+        <w:gridCol w:w="1193"/>
       </w:tblGrid>
       <w:tr>
         <w:trPr>
@@ -1414,7 +1433,7 @@
         </w:trPr>
         <w:tc>
           <w:tcPr>
-            <w:tcW w:w="927" w:type="pct"/>
+            <w:tcW w:w="952" w:type="pct"/>
             <w:tcBorders>
               <w:top w:val="single" w:sz="4" w:space="0" w:color="auto"/>
               <w:left w:val="single" w:sz="4" w:space="0" w:color="auto"/>
@@ -1428,29 +1447,25 @@
           </w:tcPr>
           <w:p>
             <w:pPr>
-              <w:spacing w:after="0" w:line="240" w:lineRule="auto"/>
-              <w:jc w:val="center"/>
-              <w:rPr>
-                <w:rFonts w:ascii="Times New Roman" w:eastAsia="Times New Roman" w:hAnsi="Times New Roman" w:cs="Times New Roman"/>
-                <w:color w:val="000000"/>
-                <w:sz w:val="32"/>
-                <w:szCs w:val="32"/>
-              </w:rPr>
-            </w:pPr>
-            <w:r>
-              <w:rPr>
-                <w:rFonts w:ascii="Times New Roman" w:eastAsia="Times New Roman" w:hAnsi="Times New Roman" w:cs="Times New Roman"/>
-                <w:color w:val="000000"/>
-                <w:sz w:val="32"/>
-                <w:szCs w:val="32"/>
-              </w:rPr>
-              <w:t>Country</w:t>
-            </w:r>
-          </w:p>
-        </w:tc>
-        <w:tc>
-          <w:tcPr>
-            <w:tcW w:w="926" w:type="pct"/>
+              <w:spacing w:after="0" w:line="480" w:lineRule="auto"/>
+              <w:jc w:val="center"/>
+              <w:rPr>
+                <w:rFonts w:ascii="Times New Roman" w:eastAsia="Times New Roman" w:hAnsi="Times New Roman" w:cs="Times New Roman"/>
+                <w:color w:val="000000"/>
+              </w:rPr>
+            </w:pPr>
+            <w:r>
+              <w:rPr>
+                <w:rFonts w:ascii="Times New Roman" w:eastAsia="Times New Roman" w:hAnsi="Times New Roman" w:cs="Times New Roman"/>
+                <w:color w:val="000000"/>
+              </w:rPr>
+              <w:t>Continent</w:t>
+            </w:r>
+          </w:p>
+        </w:tc>
+        <w:tc>
+          <w:tcPr>
+            <w:tcW w:w="952" w:type="pct"/>
             <w:tcBorders>
               <w:top w:val="single" w:sz="4" w:space="0" w:color="auto"/>
               <w:left w:val="nil"/>
@@ -1486,7 +1501,7 @@
         </w:tc>
         <w:tc>
           <w:tcPr>
-            <w:tcW w:w="589" w:type="pct"/>
+            <w:tcW w:w="606" w:type="pct"/>
             <w:tcBorders>
               <w:top w:val="single" w:sz="4" w:space="0" w:color="auto"/>
               <w:left w:val="nil"/>
@@ -1522,7 +1537,7 @@
         </w:tc>
         <w:tc>
           <w:tcPr>
-            <w:tcW w:w="589" w:type="pct"/>
+            <w:tcW w:w="606" w:type="pct"/>
             <w:tcBorders>
               <w:top w:val="single" w:sz="4" w:space="0" w:color="auto"/>
               <w:left w:val="nil"/>
@@ -1558,7 +1573,7 @@
         </w:tc>
         <w:tc>
           <w:tcPr>
-            <w:tcW w:w="589" w:type="pct"/>
+            <w:tcW w:w="606" w:type="pct"/>
             <w:tcBorders>
               <w:top w:val="single" w:sz="4" w:space="0" w:color="auto"/>
               <w:left w:val="nil"/>
@@ -1594,7 +1609,7 @@
         </w:tc>
         <w:tc>
           <w:tcPr>
-            <w:tcW w:w="690" w:type="pct"/>
+            <w:tcW w:w="638" w:type="pct"/>
             <w:tcBorders>
               <w:top w:val="single" w:sz="4" w:space="0" w:color="auto"/>
               <w:left w:val="nil"/>
@@ -1630,7 +1645,7 @@
         </w:tc>
         <w:tc>
           <w:tcPr>
-            <w:tcW w:w="690" w:type="pct"/>
+            <w:tcW w:w="638" w:type="pct"/>
             <w:tcBorders>
               <w:top w:val="single" w:sz="4" w:space="0" w:color="auto"/>
               <w:left w:val="nil"/>
@@ -1638,29 +1653,37 @@
               <w:right w:val="single" w:sz="4" w:space="0" w:color="auto"/>
             </w:tcBorders>
             <w:shd w:val="clear" w:color="000000" w:fill="C6E0B4"/>
-            <w:noWrap/>
-            <w:vAlign w:val="center"/>
-            <w:hideMark/>
-          </w:tcPr>
-          <w:p>
-            <w:pPr>
-              <w:spacing w:after="0" w:line="240" w:lineRule="auto"/>
-              <w:jc w:val="center"/>
-              <w:rPr>
-                <w:rFonts w:ascii="Times New Roman" w:eastAsia="Times New Roman" w:hAnsi="Times New Roman" w:cs="Times New Roman"/>
-                <w:color w:val="000000"/>
-                <w:sz w:val="24"/>
-                <w:szCs w:val="24"/>
-              </w:rPr>
-            </w:pPr>
-            <w:r>
-              <w:rPr>
-                <w:rFonts w:ascii="Times New Roman" w:eastAsia="Times New Roman" w:hAnsi="Times New Roman" w:cs="Times New Roman"/>
-                <w:color w:val="000000"/>
-                <w:sz w:val="24"/>
-                <w:szCs w:val="24"/>
-              </w:rPr>
-              <w:t>Oceania</w:t>
+          </w:tcPr>
+          <w:p>
+            <w:pPr>
+              <w:spacing w:after="0" w:line="240" w:lineRule="auto"/>
+              <w:rPr>
+                <w:rFonts w:ascii="Times New Roman" w:eastAsia="Times New Roman" w:hAnsi="Times New Roman" w:cs="Times New Roman"/>
+                <w:color w:val="000000"/>
+                <w:sz w:val="24"/>
+                <w:szCs w:val="24"/>
+              </w:rPr>
+            </w:pPr>
+          </w:p>
+          <w:p>
+            <w:pPr>
+              <w:spacing w:after="0" w:line="240" w:lineRule="auto"/>
+              <w:jc w:val="center"/>
+              <w:rPr>
+                <w:rFonts w:ascii="Times New Roman" w:eastAsia="Times New Roman" w:hAnsi="Times New Roman" w:cs="Times New Roman"/>
+                <w:color w:val="000000"/>
+                <w:sz w:val="24"/>
+                <w:szCs w:val="24"/>
+              </w:rPr>
+            </w:pPr>
+            <w:r>
+              <w:rPr>
+                <w:rFonts w:ascii="Times New Roman" w:eastAsia="Times New Roman" w:hAnsi="Times New Roman" w:cs="Times New Roman"/>
+                <w:color w:val="000000"/>
+                <w:sz w:val="24"/>
+                <w:szCs w:val="24"/>
+              </w:rPr>
+              <w:t>Total</w:t>
             </w:r>
           </w:p>
         </w:tc>
@@ -1671,262 +1694,269 @@
         </w:trPr>
         <w:tc>
           <w:tcPr>
-            <w:tcW w:w="927" w:type="pct"/>
-            <w:tcBorders>
-              <w:top w:val="nil"/>
+            <w:tcW w:w="952" w:type="pct"/>
+            <w:tcBorders>
+              <w:top w:val="single" w:sz="4" w:space="0" w:color="auto"/>
               <w:left w:val="single" w:sz="4" w:space="0" w:color="auto"/>
               <w:bottom w:val="single" w:sz="4" w:space="0" w:color="auto"/>
               <w:right w:val="single" w:sz="4" w:space="0" w:color="auto"/>
             </w:tcBorders>
-            <w:shd w:val="clear" w:color="000000" w:fill="A9D08E"/>
-            <w:noWrap/>
-            <w:vAlign w:val="center"/>
-            <w:hideMark/>
-          </w:tcPr>
-          <w:p>
-            <w:pPr>
-              <w:spacing w:after="0" w:line="240" w:lineRule="auto"/>
-              <w:jc w:val="center"/>
-              <w:rPr>
-                <w:rFonts w:ascii="Times New Roman" w:eastAsia="Times New Roman" w:hAnsi="Times New Roman" w:cs="Times New Roman"/>
-                <w:color w:val="000000"/>
-                <w:sz w:val="28"/>
-                <w:szCs w:val="28"/>
-              </w:rPr>
-            </w:pPr>
-            <w:r>
-              <w:rPr>
-                <w:rFonts w:ascii="Times New Roman" w:eastAsia="Times New Roman" w:hAnsi="Times New Roman" w:cs="Times New Roman"/>
-                <w:color w:val="000000"/>
-                <w:sz w:val="28"/>
-                <w:szCs w:val="28"/>
-              </w:rPr>
-              <w:t>CO2 (billion ton</w:t>
-            </w:r>
-            <w:r>
-              <w:rPr>
-                <w:rFonts w:ascii="Times New Roman" w:eastAsia="Times New Roman" w:hAnsi="Times New Roman" w:cs="Times New Roman"/>
-                <w:color w:val="000000"/>
-                <w:sz w:val="28"/>
-                <w:szCs w:val="28"/>
-              </w:rPr>
-              <w:t>s)</w:t>
-            </w:r>
-          </w:p>
-        </w:tc>
-        <w:tc>
-          <w:tcPr>
-            <w:tcW w:w="926" w:type="pct"/>
-            <w:tcBorders>
-              <w:top w:val="nil"/>
-              <w:left w:val="nil"/>
-              <w:bottom w:val="single" w:sz="4" w:space="0" w:color="auto"/>
-              <w:right w:val="single" w:sz="4" w:space="0" w:color="auto"/>
-            </w:tcBorders>
-            <w:shd w:val="clear" w:color="000000" w:fill="A9D08E"/>
-            <w:noWrap/>
-            <w:vAlign w:val="center"/>
-            <w:hideMark/>
-          </w:tcPr>
-          <w:p>
-            <w:pPr>
-              <w:spacing w:after="0" w:line="240" w:lineRule="auto"/>
-              <w:jc w:val="center"/>
-              <w:rPr>
-                <w:rFonts w:ascii="Times New Roman" w:eastAsia="Times New Roman" w:hAnsi="Times New Roman" w:cs="Times New Roman"/>
-                <w:color w:val="000000"/>
-                <w:sz w:val="24"/>
-                <w:szCs w:val="24"/>
-              </w:rPr>
-            </w:pPr>
-            <w:r>
-              <w:rPr>
-                <w:rFonts w:ascii="Times New Roman" w:eastAsia="Times New Roman" w:hAnsi="Times New Roman" w:cs="Times New Roman"/>
-                <w:color w:val="000000"/>
-                <w:sz w:val="24"/>
-                <w:szCs w:val="24"/>
-              </w:rPr>
-              <w:t>19</w:t>
-            </w:r>
-          </w:p>
-        </w:tc>
-        <w:tc>
-          <w:tcPr>
-            <w:tcW w:w="589" w:type="pct"/>
-            <w:tcBorders>
-              <w:top w:val="nil"/>
-              <w:left w:val="nil"/>
-              <w:bottom w:val="single" w:sz="4" w:space="0" w:color="auto"/>
-              <w:right w:val="single" w:sz="4" w:space="0" w:color="auto"/>
-            </w:tcBorders>
-            <w:shd w:val="clear" w:color="000000" w:fill="A9D08E"/>
-            <w:noWrap/>
-            <w:vAlign w:val="center"/>
-            <w:hideMark/>
-          </w:tcPr>
-          <w:p>
-            <w:pPr>
-              <w:spacing w:after="0" w:line="240" w:lineRule="auto"/>
-              <w:jc w:val="center"/>
-              <w:rPr>
-                <w:rFonts w:ascii="Times New Roman" w:eastAsia="Times New Roman" w:hAnsi="Times New Roman" w:cs="Times New Roman"/>
-                <w:color w:val="000000"/>
-                <w:sz w:val="24"/>
-                <w:szCs w:val="24"/>
-              </w:rPr>
-            </w:pPr>
-            <w:r>
-              <w:rPr>
-                <w:rFonts w:ascii="Times New Roman" w:eastAsia="Times New Roman" w:hAnsi="Times New Roman" w:cs="Times New Roman"/>
-                <w:color w:val="000000"/>
-                <w:sz w:val="24"/>
-                <w:szCs w:val="24"/>
-              </w:rPr>
-              <w:t>6.2</w:t>
-            </w:r>
-          </w:p>
-        </w:tc>
-        <w:tc>
-          <w:tcPr>
-            <w:tcW w:w="589" w:type="pct"/>
-            <w:tcBorders>
-              <w:top w:val="nil"/>
-              <w:left w:val="nil"/>
-              <w:bottom w:val="single" w:sz="4" w:space="0" w:color="auto"/>
-              <w:right w:val="single" w:sz="4" w:space="0" w:color="auto"/>
-            </w:tcBorders>
-            <w:shd w:val="clear" w:color="000000" w:fill="A9D08E"/>
-            <w:noWrap/>
-            <w:vAlign w:val="center"/>
-            <w:hideMark/>
-          </w:tcPr>
-          <w:p>
-            <w:pPr>
-              <w:spacing w:after="0" w:line="240" w:lineRule="auto"/>
-              <w:jc w:val="center"/>
-              <w:rPr>
-                <w:rFonts w:ascii="Times New Roman" w:eastAsia="Times New Roman" w:hAnsi="Times New Roman" w:cs="Times New Roman"/>
-                <w:color w:val="000000"/>
-                <w:sz w:val="24"/>
-                <w:szCs w:val="24"/>
-              </w:rPr>
-            </w:pPr>
-            <w:r>
-              <w:rPr>
-                <w:rFonts w:ascii="Times New Roman" w:eastAsia="Times New Roman" w:hAnsi="Times New Roman" w:cs="Times New Roman"/>
-                <w:color w:val="000000"/>
-                <w:sz w:val="24"/>
-                <w:szCs w:val="24"/>
-              </w:rPr>
-              <w:t>6.1</w:t>
-            </w:r>
-          </w:p>
-        </w:tc>
-        <w:tc>
-          <w:tcPr>
-            <w:tcW w:w="589" w:type="pct"/>
-            <w:tcBorders>
-              <w:top w:val="nil"/>
-              <w:left w:val="nil"/>
-              <w:bottom w:val="single" w:sz="4" w:space="0" w:color="auto"/>
-              <w:right w:val="single" w:sz="4" w:space="0" w:color="auto"/>
-            </w:tcBorders>
-            <w:shd w:val="clear" w:color="000000" w:fill="A9D08E"/>
-            <w:noWrap/>
-            <w:vAlign w:val="center"/>
-            <w:hideMark/>
-          </w:tcPr>
-          <w:p>
-            <w:pPr>
-              <w:spacing w:after="0" w:line="240" w:lineRule="auto"/>
-              <w:jc w:val="center"/>
-              <w:rPr>
-                <w:rFonts w:ascii="Times New Roman" w:eastAsia="Times New Roman" w:hAnsi="Times New Roman" w:cs="Times New Roman"/>
-                <w:color w:val="000000"/>
-                <w:sz w:val="24"/>
-                <w:szCs w:val="24"/>
-              </w:rPr>
-            </w:pPr>
-            <w:r>
-              <w:rPr>
-                <w:rFonts w:ascii="Times New Roman" w:eastAsia="Times New Roman" w:hAnsi="Times New Roman" w:cs="Times New Roman"/>
-                <w:color w:val="000000"/>
-                <w:sz w:val="24"/>
-                <w:szCs w:val="24"/>
-              </w:rPr>
-              <w:t>1.3</w:t>
-            </w:r>
-          </w:p>
-        </w:tc>
-        <w:tc>
-          <w:tcPr>
-            <w:tcW w:w="690" w:type="pct"/>
-            <w:tcBorders>
-              <w:top w:val="nil"/>
-              <w:left w:val="nil"/>
-              <w:bottom w:val="single" w:sz="4" w:space="0" w:color="auto"/>
-              <w:right w:val="single" w:sz="4" w:space="0" w:color="auto"/>
-            </w:tcBorders>
-            <w:shd w:val="clear" w:color="000000" w:fill="A9D08E"/>
-            <w:noWrap/>
-            <w:vAlign w:val="center"/>
-            <w:hideMark/>
-          </w:tcPr>
-          <w:p>
-            <w:pPr>
-              <w:spacing w:after="0" w:line="240" w:lineRule="auto"/>
-              <w:jc w:val="center"/>
-              <w:rPr>
-                <w:rFonts w:ascii="Times New Roman" w:eastAsia="Times New Roman" w:hAnsi="Times New Roman" w:cs="Times New Roman"/>
-                <w:color w:val="000000"/>
-                <w:sz w:val="24"/>
-                <w:szCs w:val="24"/>
-              </w:rPr>
-            </w:pPr>
-            <w:r>
-              <w:rPr>
-                <w:rFonts w:ascii="Times New Roman" w:eastAsia="Times New Roman" w:hAnsi="Times New Roman" w:cs="Times New Roman"/>
-                <w:color w:val="000000"/>
-                <w:sz w:val="24"/>
-                <w:szCs w:val="24"/>
-              </w:rPr>
-              <w:t>1.1</w:t>
-            </w:r>
-          </w:p>
-        </w:tc>
-        <w:tc>
-          <w:tcPr>
-            <w:tcW w:w="690" w:type="pct"/>
-            <w:tcBorders>
-              <w:top w:val="nil"/>
-              <w:left w:val="nil"/>
-              <w:bottom w:val="single" w:sz="4" w:space="0" w:color="auto"/>
-              <w:right w:val="single" w:sz="4" w:space="0" w:color="auto"/>
-            </w:tcBorders>
-            <w:shd w:val="clear" w:color="000000" w:fill="A9D08E"/>
-            <w:noWrap/>
-            <w:vAlign w:val="center"/>
-            <w:hideMark/>
-          </w:tcPr>
-          <w:p>
-            <w:pPr>
-              <w:spacing w:after="0" w:line="240" w:lineRule="auto"/>
-              <w:jc w:val="center"/>
-              <w:rPr>
-                <w:rFonts w:ascii="Times New Roman" w:eastAsia="Times New Roman" w:hAnsi="Times New Roman" w:cs="Times New Roman"/>
-                <w:color w:val="000000"/>
-                <w:sz w:val="24"/>
-                <w:szCs w:val="24"/>
-              </w:rPr>
-            </w:pPr>
-            <w:r>
-              <w:rPr>
-                <w:rFonts w:ascii="Times New Roman" w:eastAsia="Times New Roman" w:hAnsi="Times New Roman" w:cs="Times New Roman"/>
-                <w:color w:val="000000"/>
-                <w:sz w:val="24"/>
-                <w:szCs w:val="24"/>
-              </w:rPr>
-              <w:t>0.5</w:t>
+            <w:shd w:val="clear" w:color="000000" w:fill="C6E0B4"/>
+            <w:noWrap/>
+            <w:vAlign w:val="bottom"/>
+          </w:tcPr>
+          <w:p>
+            <w:pPr>
+              <w:spacing w:after="0" w:line="360" w:lineRule="auto"/>
+              <w:jc w:val="center"/>
+              <w:rPr>
+                <w:rFonts w:ascii="Times New Roman" w:eastAsia="Times New Roman" w:hAnsi="Times New Roman" w:cs="Times New Roman"/>
+                <w:color w:val="000000"/>
+              </w:rPr>
+            </w:pPr>
+            <w:r>
+              <w:rPr>
+                <w:rFonts w:ascii="Times New Roman" w:eastAsia="Times New Roman" w:hAnsi="Times New Roman" w:cs="Times New Roman"/>
+                <w:color w:val="000000"/>
+              </w:rPr>
+              <w:t>Population</w:t>
+            </w:r>
+          </w:p>
+          <w:p>
+            <w:pPr>
+              <w:spacing w:after="0" w:line="360" w:lineRule="auto"/>
+              <w:jc w:val="center"/>
+              <w:rPr>
+                <w:rFonts w:ascii="Times New Roman" w:eastAsia="Times New Roman" w:hAnsi="Times New Roman" w:cs="Times New Roman"/>
+                <w:color w:val="000000"/>
+              </w:rPr>
+            </w:pPr>
+            <w:r>
+              <w:rPr>
+                <w:rFonts w:ascii="Times New Roman" w:eastAsia="Times New Roman" w:hAnsi="Times New Roman" w:cs="Times New Roman"/>
+                <w:color w:val="000000"/>
+              </w:rPr>
+              <w:t>(billion)</w:t>
+            </w:r>
+          </w:p>
+        </w:tc>
+        <w:tc>
+          <w:tcPr>
+            <w:tcW w:w="952" w:type="pct"/>
+            <w:tcBorders>
+              <w:top w:val="single" w:sz="4" w:space="0" w:color="auto"/>
+              <w:left w:val="nil"/>
+              <w:bottom w:val="single" w:sz="4" w:space="0" w:color="auto"/>
+              <w:right w:val="single" w:sz="4" w:space="0" w:color="auto"/>
+            </w:tcBorders>
+            <w:shd w:val="clear" w:color="000000" w:fill="C6E0B4"/>
+            <w:noWrap/>
+            <w:vAlign w:val="center"/>
+          </w:tcPr>
+          <w:p>
+            <w:pPr>
+              <w:spacing w:after="0" w:line="240" w:lineRule="auto"/>
+              <w:jc w:val="center"/>
+              <w:rPr>
+                <w:rFonts w:ascii="Times New Roman" w:eastAsia="Times New Roman" w:hAnsi="Times New Roman" w:cs="Times New Roman"/>
+                <w:color w:val="000000"/>
+                <w:sz w:val="24"/>
+                <w:szCs w:val="24"/>
+              </w:rPr>
+            </w:pPr>
+            <w:r>
+              <w:rPr>
+                <w:rFonts w:ascii="Times New Roman" w:eastAsia="Times New Roman" w:hAnsi="Times New Roman" w:cs="Times New Roman"/>
+                <w:color w:val="000000"/>
+                <w:sz w:val="24"/>
+                <w:szCs w:val="24"/>
+              </w:rPr>
+              <w:t>4.181</w:t>
+            </w:r>
+          </w:p>
+        </w:tc>
+        <w:tc>
+          <w:tcPr>
+            <w:tcW w:w="606" w:type="pct"/>
+            <w:tcBorders>
+              <w:top w:val="single" w:sz="4" w:space="0" w:color="auto"/>
+              <w:left w:val="nil"/>
+              <w:bottom w:val="single" w:sz="4" w:space="0" w:color="auto"/>
+              <w:right w:val="single" w:sz="4" w:space="0" w:color="auto"/>
+            </w:tcBorders>
+            <w:shd w:val="clear" w:color="000000" w:fill="C6E0B4"/>
+            <w:noWrap/>
+            <w:vAlign w:val="center"/>
+          </w:tcPr>
+          <w:p>
+            <w:pPr>
+              <w:spacing w:after="0" w:line="240" w:lineRule="auto"/>
+              <w:jc w:val="center"/>
+              <w:rPr>
+                <w:rFonts w:ascii="Times New Roman" w:eastAsia="Times New Roman" w:hAnsi="Times New Roman" w:cs="Times New Roman"/>
+                <w:color w:val="000000"/>
+                <w:sz w:val="24"/>
+                <w:szCs w:val="24"/>
+              </w:rPr>
+            </w:pPr>
+            <w:r>
+              <w:rPr>
+                <w:rFonts w:ascii="Times New Roman" w:eastAsia="Times New Roman" w:hAnsi="Times New Roman" w:cs="Times New Roman"/>
+                <w:color w:val="000000"/>
+                <w:sz w:val="24"/>
+                <w:szCs w:val="24"/>
+              </w:rPr>
+              <w:t>0.490</w:t>
+            </w:r>
+          </w:p>
+        </w:tc>
+        <w:tc>
+          <w:tcPr>
+            <w:tcW w:w="606" w:type="pct"/>
+            <w:tcBorders>
+              <w:top w:val="single" w:sz="4" w:space="0" w:color="auto"/>
+              <w:left w:val="nil"/>
+              <w:bottom w:val="single" w:sz="4" w:space="0" w:color="auto"/>
+              <w:right w:val="single" w:sz="4" w:space="0" w:color="auto"/>
+            </w:tcBorders>
+            <w:shd w:val="clear" w:color="000000" w:fill="C6E0B4"/>
+            <w:noWrap/>
+            <w:vAlign w:val="center"/>
+          </w:tcPr>
+          <w:p>
+            <w:pPr>
+              <w:spacing w:after="0" w:line="240" w:lineRule="auto"/>
+              <w:jc w:val="center"/>
+              <w:rPr>
+                <w:rFonts w:ascii="Times New Roman" w:eastAsia="Times New Roman" w:hAnsi="Times New Roman" w:cs="Times New Roman"/>
+                <w:color w:val="000000"/>
+                <w:sz w:val="24"/>
+                <w:szCs w:val="24"/>
+              </w:rPr>
+            </w:pPr>
+            <w:r>
+              <w:rPr>
+                <w:rFonts w:ascii="Times New Roman" w:eastAsia="Times New Roman" w:hAnsi="Times New Roman" w:cs="Times New Roman"/>
+                <w:color w:val="000000"/>
+                <w:sz w:val="24"/>
+                <w:szCs w:val="24"/>
+              </w:rPr>
+              <w:t>0.743</w:t>
+            </w:r>
+          </w:p>
+        </w:tc>
+        <w:tc>
+          <w:tcPr>
+            <w:tcW w:w="606" w:type="pct"/>
+            <w:tcBorders>
+              <w:top w:val="single" w:sz="4" w:space="0" w:color="auto"/>
+              <w:left w:val="nil"/>
+              <w:bottom w:val="single" w:sz="4" w:space="0" w:color="auto"/>
+              <w:right w:val="single" w:sz="4" w:space="0" w:color="auto"/>
+            </w:tcBorders>
+            <w:shd w:val="clear" w:color="000000" w:fill="C6E0B4"/>
+            <w:noWrap/>
+            <w:vAlign w:val="center"/>
+          </w:tcPr>
+          <w:p>
+            <w:pPr>
+              <w:spacing w:after="0" w:line="240" w:lineRule="auto"/>
+              <w:jc w:val="center"/>
+              <w:rPr>
+                <w:rFonts w:ascii="Times New Roman" w:eastAsia="Times New Roman" w:hAnsi="Times New Roman" w:cs="Times New Roman"/>
+                <w:color w:val="000000"/>
+                <w:sz w:val="24"/>
+                <w:szCs w:val="24"/>
+              </w:rPr>
+            </w:pPr>
+            <w:r>
+              <w:rPr>
+                <w:rFonts w:ascii="Times New Roman" w:eastAsia="Times New Roman" w:hAnsi="Times New Roman" w:cs="Times New Roman"/>
+                <w:color w:val="000000"/>
+                <w:sz w:val="24"/>
+                <w:szCs w:val="24"/>
+              </w:rPr>
+              <w:t>1.255</w:t>
+            </w:r>
+          </w:p>
+        </w:tc>
+        <w:tc>
+          <w:tcPr>
+            <w:tcW w:w="638" w:type="pct"/>
+            <w:tcBorders>
+              <w:top w:val="single" w:sz="4" w:space="0" w:color="auto"/>
+              <w:left w:val="nil"/>
+              <w:bottom w:val="single" w:sz="4" w:space="0" w:color="auto"/>
+              <w:right w:val="single" w:sz="4" w:space="0" w:color="auto"/>
+            </w:tcBorders>
+            <w:shd w:val="clear" w:color="000000" w:fill="C6E0B4"/>
+            <w:noWrap/>
+            <w:vAlign w:val="center"/>
+          </w:tcPr>
+          <w:p>
+            <w:pPr>
+              <w:spacing w:after="0" w:line="240" w:lineRule="auto"/>
+              <w:jc w:val="center"/>
+              <w:rPr>
+                <w:rFonts w:ascii="Times New Roman" w:eastAsia="Times New Roman" w:hAnsi="Times New Roman" w:cs="Times New Roman"/>
+                <w:color w:val="000000"/>
+                <w:sz w:val="24"/>
+                <w:szCs w:val="24"/>
+              </w:rPr>
+            </w:pPr>
+            <w:r>
+              <w:rPr>
+                <w:rFonts w:ascii="Times New Roman" w:eastAsia="Times New Roman" w:hAnsi="Times New Roman" w:cs="Times New Roman"/>
+                <w:color w:val="000000"/>
+                <w:sz w:val="24"/>
+                <w:szCs w:val="24"/>
+              </w:rPr>
+              <w:t>0.424</w:t>
+            </w:r>
+          </w:p>
+        </w:tc>
+        <w:tc>
+          <w:tcPr>
+            <w:tcW w:w="638" w:type="pct"/>
+            <w:tcBorders>
+              <w:top w:val="single" w:sz="4" w:space="0" w:color="auto"/>
+              <w:left w:val="nil"/>
+              <w:bottom w:val="single" w:sz="4" w:space="0" w:color="auto"/>
+              <w:right w:val="single" w:sz="4" w:space="0" w:color="auto"/>
+            </w:tcBorders>
+            <w:shd w:val="clear" w:color="000000" w:fill="C6E0B4"/>
+          </w:tcPr>
+          <w:p>
+            <w:pPr>
+              <w:spacing w:after="0" w:line="240" w:lineRule="auto"/>
+              <w:jc w:val="center"/>
+              <w:rPr>
+                <w:rFonts w:ascii="Times New Roman" w:eastAsia="Times New Roman" w:hAnsi="Times New Roman" w:cs="Times New Roman"/>
+                <w:color w:val="000000"/>
+                <w:sz w:val="24"/>
+                <w:szCs w:val="24"/>
+              </w:rPr>
+            </w:pPr>
+          </w:p>
+          <w:p>
+            <w:pPr>
+              <w:spacing w:after="0" w:line="240" w:lineRule="auto"/>
+              <w:jc w:val="center"/>
+              <w:rPr>
+                <w:rFonts w:ascii="Times New Roman" w:eastAsia="Times New Roman" w:hAnsi="Times New Roman" w:cs="Times New Roman"/>
+                <w:color w:val="000000"/>
+                <w:sz w:val="24"/>
+                <w:szCs w:val="24"/>
+              </w:rPr>
+            </w:pPr>
+            <w:r>
+              <w:rPr>
+                <w:rFonts w:ascii="Times New Roman" w:eastAsia="Times New Roman" w:hAnsi="Times New Roman" w:cs="Times New Roman"/>
+                <w:color w:val="000000"/>
+                <w:sz w:val="24"/>
+                <w:szCs w:val="24"/>
+              </w:rPr>
+              <w:t>7.6</w:t>
             </w:r>
           </w:p>
         </w:tc>
@@ -1937,13 +1967,300 @@
         </w:trPr>
         <w:tc>
           <w:tcPr>
-            <w:tcW w:w="927" w:type="pct"/>
+            <w:tcW w:w="952" w:type="pct"/>
             <w:tcBorders>
               <w:top w:val="nil"/>
               <w:left w:val="single" w:sz="4" w:space="0" w:color="auto"/>
               <w:bottom w:val="single" w:sz="4" w:space="0" w:color="auto"/>
               <w:right w:val="single" w:sz="4" w:space="0" w:color="auto"/>
             </w:tcBorders>
+            <w:shd w:val="clear" w:color="000000" w:fill="A9D08E"/>
+            <w:noWrap/>
+            <w:vAlign w:val="center"/>
+            <w:hideMark/>
+          </w:tcPr>
+          <w:p>
+            <w:pPr>
+              <w:spacing w:after="0" w:line="240" w:lineRule="auto"/>
+              <w:jc w:val="center"/>
+              <w:rPr>
+                <w:rFonts w:ascii="Times New Roman" w:eastAsia="Times New Roman" w:hAnsi="Times New Roman" w:cs="Times New Roman"/>
+                <w:color w:val="000000"/>
+              </w:rPr>
+            </w:pPr>
+            <w:r>
+              <w:rPr>
+                <w:rFonts w:ascii="Times New Roman" w:eastAsia="Times New Roman" w:hAnsi="Times New Roman" w:cs="Times New Roman"/>
+                <w:color w:val="000000"/>
+              </w:rPr>
+              <w:t>CO2 (billion ton</w:t>
+            </w:r>
+            <w:r>
+              <w:rPr>
+                <w:rFonts w:ascii="Times New Roman" w:eastAsia="Times New Roman" w:hAnsi="Times New Roman" w:cs="Times New Roman"/>
+                <w:color w:val="000000"/>
+              </w:rPr>
+              <w:t>s)</w:t>
+            </w:r>
+          </w:p>
+        </w:tc>
+        <w:tc>
+          <w:tcPr>
+            <w:tcW w:w="952" w:type="pct"/>
+            <w:tcBorders>
+              <w:top w:val="nil"/>
+              <w:left w:val="nil"/>
+              <w:bottom w:val="single" w:sz="4" w:space="0" w:color="auto"/>
+              <w:right w:val="single" w:sz="4" w:space="0" w:color="auto"/>
+            </w:tcBorders>
+            <w:shd w:val="clear" w:color="000000" w:fill="A9D08E"/>
+            <w:noWrap/>
+            <w:vAlign w:val="center"/>
+            <w:hideMark/>
+          </w:tcPr>
+          <w:p>
+            <w:pPr>
+              <w:spacing w:after="0" w:line="240" w:lineRule="auto"/>
+              <w:jc w:val="center"/>
+              <w:rPr>
+                <w:rFonts w:ascii="Times New Roman" w:eastAsia="Times New Roman" w:hAnsi="Times New Roman" w:cs="Times New Roman"/>
+                <w:color w:val="000000"/>
+                <w:sz w:val="24"/>
+                <w:szCs w:val="24"/>
+              </w:rPr>
+            </w:pPr>
+            <w:r>
+              <w:rPr>
+                <w:rFonts w:ascii="Times New Roman" w:eastAsia="Times New Roman" w:hAnsi="Times New Roman" w:cs="Times New Roman"/>
+                <w:color w:val="000000"/>
+                <w:sz w:val="24"/>
+                <w:szCs w:val="24"/>
+              </w:rPr>
+              <w:t>16.918</w:t>
+            </w:r>
+          </w:p>
+        </w:tc>
+        <w:tc>
+          <w:tcPr>
+            <w:tcW w:w="606" w:type="pct"/>
+            <w:tcBorders>
+              <w:top w:val="nil"/>
+              <w:left w:val="nil"/>
+              <w:bottom w:val="single" w:sz="4" w:space="0" w:color="auto"/>
+              <w:right w:val="single" w:sz="4" w:space="0" w:color="auto"/>
+            </w:tcBorders>
+            <w:shd w:val="clear" w:color="000000" w:fill="A9D08E"/>
+            <w:noWrap/>
+            <w:vAlign w:val="center"/>
+            <w:hideMark/>
+          </w:tcPr>
+          <w:p>
+            <w:pPr>
+              <w:spacing w:after="0" w:line="240" w:lineRule="auto"/>
+              <w:jc w:val="center"/>
+              <w:rPr>
+                <w:rFonts w:ascii="Times New Roman" w:eastAsia="Times New Roman" w:hAnsi="Times New Roman" w:cs="Times New Roman"/>
+                <w:color w:val="000000"/>
+                <w:sz w:val="24"/>
+                <w:szCs w:val="24"/>
+              </w:rPr>
+            </w:pPr>
+            <w:r>
+              <w:rPr>
+                <w:rFonts w:ascii="Times New Roman" w:eastAsia="Times New Roman" w:hAnsi="Times New Roman" w:cs="Times New Roman"/>
+                <w:color w:val="000000"/>
+                <w:sz w:val="24"/>
+                <w:szCs w:val="24"/>
+              </w:rPr>
+              <w:t>6.333</w:t>
+            </w:r>
+          </w:p>
+        </w:tc>
+        <w:tc>
+          <w:tcPr>
+            <w:tcW w:w="606" w:type="pct"/>
+            <w:tcBorders>
+              <w:top w:val="nil"/>
+              <w:left w:val="nil"/>
+              <w:bottom w:val="single" w:sz="4" w:space="0" w:color="auto"/>
+              <w:right w:val="single" w:sz="4" w:space="0" w:color="auto"/>
+            </w:tcBorders>
+            <w:shd w:val="clear" w:color="000000" w:fill="A9D08E"/>
+            <w:noWrap/>
+            <w:vAlign w:val="center"/>
+            <w:hideMark/>
+          </w:tcPr>
+          <w:p>
+            <w:pPr>
+              <w:spacing w:after="0" w:line="240" w:lineRule="auto"/>
+              <w:jc w:val="center"/>
+              <w:rPr>
+                <w:rFonts w:ascii="Times New Roman" w:eastAsia="Times New Roman" w:hAnsi="Times New Roman" w:cs="Times New Roman"/>
+                <w:color w:val="000000"/>
+                <w:sz w:val="24"/>
+                <w:szCs w:val="24"/>
+              </w:rPr>
+            </w:pPr>
+            <w:r>
+              <w:rPr>
+                <w:rFonts w:ascii="Times New Roman" w:eastAsia="Times New Roman" w:hAnsi="Times New Roman" w:cs="Times New Roman"/>
+                <w:color w:val="000000"/>
+                <w:sz w:val="24"/>
+                <w:szCs w:val="24"/>
+              </w:rPr>
+              <w:t>5.693</w:t>
+            </w:r>
+          </w:p>
+        </w:tc>
+        <w:tc>
+          <w:tcPr>
+            <w:tcW w:w="606" w:type="pct"/>
+            <w:tcBorders>
+              <w:top w:val="nil"/>
+              <w:left w:val="nil"/>
+              <w:bottom w:val="single" w:sz="4" w:space="0" w:color="auto"/>
+              <w:right w:val="single" w:sz="4" w:space="0" w:color="auto"/>
+            </w:tcBorders>
+            <w:shd w:val="clear" w:color="000000" w:fill="A9D08E"/>
+            <w:noWrap/>
+            <w:vAlign w:val="center"/>
+            <w:hideMark/>
+          </w:tcPr>
+          <w:p>
+            <w:pPr>
+              <w:spacing w:after="0" w:line="240" w:lineRule="auto"/>
+              <w:jc w:val="center"/>
+              <w:rPr>
+                <w:rFonts w:ascii="Times New Roman" w:eastAsia="Times New Roman" w:hAnsi="Times New Roman" w:cs="Times New Roman"/>
+                <w:color w:val="000000"/>
+                <w:sz w:val="24"/>
+                <w:szCs w:val="24"/>
+              </w:rPr>
+            </w:pPr>
+            <w:r>
+              <w:rPr>
+                <w:rFonts w:ascii="Times New Roman" w:eastAsia="Times New Roman" w:hAnsi="Times New Roman" w:cs="Times New Roman"/>
+                <w:color w:val="000000"/>
+                <w:sz w:val="24"/>
+                <w:szCs w:val="24"/>
+              </w:rPr>
+              <w:t>1.3</w:t>
+            </w:r>
+            <w:r>
+              <w:rPr>
+                <w:rFonts w:ascii="Times New Roman" w:eastAsia="Times New Roman" w:hAnsi="Times New Roman" w:cs="Times New Roman"/>
+                <w:color w:val="000000"/>
+                <w:sz w:val="24"/>
+                <w:szCs w:val="24"/>
+              </w:rPr>
+              <w:t>32</w:t>
+            </w:r>
+          </w:p>
+        </w:tc>
+        <w:tc>
+          <w:tcPr>
+            <w:tcW w:w="638" w:type="pct"/>
+            <w:tcBorders>
+              <w:top w:val="nil"/>
+              <w:left w:val="nil"/>
+              <w:bottom w:val="single" w:sz="4" w:space="0" w:color="auto"/>
+              <w:right w:val="single" w:sz="4" w:space="0" w:color="auto"/>
+            </w:tcBorders>
+            <w:shd w:val="clear" w:color="000000" w:fill="A9D08E"/>
+            <w:noWrap/>
+            <w:vAlign w:val="center"/>
+            <w:hideMark/>
+          </w:tcPr>
+          <w:p>
+            <w:pPr>
+              <w:spacing w:after="0" w:line="240" w:lineRule="auto"/>
+              <w:jc w:val="center"/>
+              <w:rPr>
+                <w:rFonts w:ascii="Times New Roman" w:eastAsia="Times New Roman" w:hAnsi="Times New Roman" w:cs="Times New Roman"/>
+                <w:color w:val="000000"/>
+                <w:sz w:val="24"/>
+                <w:szCs w:val="24"/>
+              </w:rPr>
+            </w:pPr>
+            <w:r>
+              <w:rPr>
+                <w:rFonts w:ascii="Times New Roman" w:eastAsia="Times New Roman" w:hAnsi="Times New Roman" w:cs="Times New Roman"/>
+                <w:color w:val="000000"/>
+                <w:sz w:val="24"/>
+                <w:szCs w:val="24"/>
+              </w:rPr>
+              <w:t>1.1</w:t>
+            </w:r>
+            <w:r>
+              <w:rPr>
+                <w:rFonts w:ascii="Times New Roman" w:eastAsia="Times New Roman" w:hAnsi="Times New Roman" w:cs="Times New Roman"/>
+                <w:color w:val="000000"/>
+                <w:sz w:val="24"/>
+                <w:szCs w:val="24"/>
+              </w:rPr>
+              <w:t>47</w:t>
+            </w:r>
+          </w:p>
+        </w:tc>
+        <w:tc>
+          <w:tcPr>
+            <w:tcW w:w="638" w:type="pct"/>
+            <w:tcBorders>
+              <w:top w:val="nil"/>
+              <w:left w:val="nil"/>
+              <w:bottom w:val="single" w:sz="4" w:space="0" w:color="auto"/>
+              <w:right w:val="single" w:sz="4" w:space="0" w:color="auto"/>
+            </w:tcBorders>
+            <w:shd w:val="clear" w:color="000000" w:fill="A9D08E"/>
+          </w:tcPr>
+          <w:p>
+            <w:pPr>
+              <w:spacing w:after="0" w:line="240" w:lineRule="auto"/>
+              <w:jc w:val="center"/>
+              <w:rPr>
+                <w:rFonts w:ascii="Times New Roman" w:eastAsia="Times New Roman" w:hAnsi="Times New Roman" w:cs="Times New Roman"/>
+                <w:color w:val="000000"/>
+                <w:sz w:val="24"/>
+                <w:szCs w:val="24"/>
+              </w:rPr>
+            </w:pPr>
+          </w:p>
+          <w:p>
+            <w:pPr>
+              <w:spacing w:after="0" w:line="480" w:lineRule="auto"/>
+              <w:jc w:val="center"/>
+              <w:rPr>
+                <w:rFonts w:ascii="Times New Roman" w:eastAsia="Times New Roman" w:hAnsi="Times New Roman" w:cs="Times New Roman"/>
+                <w:color w:val="000000"/>
+                <w:sz w:val="24"/>
+                <w:szCs w:val="24"/>
+              </w:rPr>
+            </w:pPr>
+            <w:r>
+              <w:rPr>
+                <w:rFonts w:ascii="Times New Roman" w:eastAsia="Times New Roman" w:hAnsi="Times New Roman" w:cs="Times New Roman"/>
+                <w:color w:val="000000"/>
+                <w:sz w:val="24"/>
+                <w:szCs w:val="24"/>
+              </w:rPr>
+              <w:t>36.153</w:t>
+            </w:r>
+          </w:p>
+        </w:tc>
+      </w:tr>
+      <w:tr>
+        <w:trPr>
+          <w:trHeight w:val="736"/>
+        </w:trPr>
+        <w:tc>
+          <w:tcPr>
+            <w:tcW w:w="952" w:type="pct"/>
+            <w:tcBorders>
+              <w:top w:val="nil"/>
+              <w:left w:val="single" w:sz="4" w:space="0" w:color="auto"/>
+              <w:bottom w:val="single" w:sz="4" w:space="0" w:color="auto"/>
+              <w:right w:val="single" w:sz="4" w:space="0" w:color="auto"/>
+            </w:tcBorders>
             <w:shd w:val="clear" w:color="000000" w:fill="C6E0B4"/>
             <w:noWrap/>
             <w:vAlign w:val="center"/>
@@ -1956,24 +2273,34 @@
               <w:rPr>
                 <w:rFonts w:ascii="Times New Roman" w:eastAsia="Times New Roman" w:hAnsi="Times New Roman" w:cs="Times New Roman"/>
                 <w:color w:val="000000"/>
-                <w:sz w:val="28"/>
-                <w:szCs w:val="28"/>
-              </w:rPr>
-            </w:pPr>
-            <w:r>
-              <w:rPr>
-                <w:rFonts w:ascii="Times New Roman" w:eastAsia="Times New Roman" w:hAnsi="Times New Roman" w:cs="Times New Roman"/>
-                <w:color w:val="000000"/>
-                <w:sz w:val="28"/>
-                <w:szCs w:val="28"/>
-              </w:rPr>
-              <w:t>Percentage of emissions</w:t>
-            </w:r>
-          </w:p>
-        </w:tc>
-        <w:tc>
-          <w:tcPr>
-            <w:tcW w:w="926" w:type="pct"/>
+              </w:rPr>
+            </w:pPr>
+            <w:r>
+              <w:rPr>
+                <w:rFonts w:ascii="Times New Roman" w:eastAsia="Times New Roman" w:hAnsi="Times New Roman" w:cs="Times New Roman"/>
+                <w:color w:val="000000"/>
+              </w:rPr>
+              <w:t xml:space="preserve">Percentage of </w:t>
+            </w:r>
+            <w:r>
+              <w:rPr>
+                <w:rFonts w:ascii="Times New Roman" w:eastAsia="Times New Roman" w:hAnsi="Times New Roman" w:cs="Times New Roman"/>
+                <w:color w:val="000000"/>
+              </w:rPr>
+              <w:t xml:space="preserve">all </w:t>
+            </w:r>
+            <w:r>
+              <w:rPr>
+                <w:rFonts w:ascii="Times New Roman" w:eastAsia="Times New Roman" w:hAnsi="Times New Roman" w:cs="Times New Roman"/>
+                <w:color w:val="000000"/>
+              </w:rPr>
+              <w:t>emissions</w:t>
+            </w:r>
+          </w:p>
+        </w:tc>
+        <w:tc>
+          <w:tcPr>
+            <w:tcW w:w="952" w:type="pct"/>
             <w:tcBorders>
               <w:top w:val="nil"/>
               <w:left w:val="nil"/>
@@ -2003,13 +2330,13 @@
                 <w:sz w:val="24"/>
                 <w:szCs w:val="24"/>
               </w:rPr>
-              <w:t>53</w:t>
-            </w:r>
-          </w:p>
-        </w:tc>
-        <w:tc>
-          <w:tcPr>
-            <w:tcW w:w="589" w:type="pct"/>
+              <w:t>46.8%</w:t>
+            </w:r>
+          </w:p>
+        </w:tc>
+        <w:tc>
+          <w:tcPr>
+            <w:tcW w:w="606" w:type="pct"/>
             <w:tcBorders>
               <w:top w:val="nil"/>
               <w:left w:val="nil"/>
@@ -2039,13 +2366,13 @@
                 <w:sz w:val="24"/>
                 <w:szCs w:val="24"/>
               </w:rPr>
-              <w:t>18</w:t>
-            </w:r>
-          </w:p>
-        </w:tc>
-        <w:tc>
-          <w:tcPr>
-            <w:tcW w:w="589" w:type="pct"/>
+              <w:t>17.5%</w:t>
+            </w:r>
+          </w:p>
+        </w:tc>
+        <w:tc>
+          <w:tcPr>
+            <w:tcW w:w="606" w:type="pct"/>
             <w:tcBorders>
               <w:top w:val="nil"/>
               <w:left w:val="nil"/>
@@ -2075,13 +2402,13 @@
                 <w:sz w:val="24"/>
                 <w:szCs w:val="24"/>
               </w:rPr>
-              <w:t>17</w:t>
-            </w:r>
-          </w:p>
-        </w:tc>
-        <w:tc>
-          <w:tcPr>
-            <w:tcW w:w="589" w:type="pct"/>
+              <w:t>15.7%</w:t>
+            </w:r>
+          </w:p>
+        </w:tc>
+        <w:tc>
+          <w:tcPr>
+            <w:tcW w:w="606" w:type="pct"/>
             <w:tcBorders>
               <w:top w:val="nil"/>
               <w:left w:val="nil"/>
@@ -2111,13 +2438,13 @@
                 <w:sz w:val="24"/>
                 <w:szCs w:val="24"/>
               </w:rPr>
-              <w:t>3.7</w:t>
-            </w:r>
-          </w:p>
-        </w:tc>
-        <w:tc>
-          <w:tcPr>
-            <w:tcW w:w="690" w:type="pct"/>
+              <w:t>3.6%</w:t>
+            </w:r>
+          </w:p>
+        </w:tc>
+        <w:tc>
+          <w:tcPr>
+            <w:tcW w:w="638" w:type="pct"/>
             <w:tcBorders>
               <w:top w:val="nil"/>
               <w:left w:val="nil"/>
@@ -2147,13 +2474,13 @@
                 <w:sz w:val="24"/>
                 <w:szCs w:val="24"/>
               </w:rPr>
-              <w:t>3.2</w:t>
-            </w:r>
-          </w:p>
-        </w:tc>
-        <w:tc>
-          <w:tcPr>
-            <w:tcW w:w="690" w:type="pct"/>
+              <w:t>3.1%</w:t>
+            </w:r>
+          </w:p>
+        </w:tc>
+        <w:tc>
+          <w:tcPr>
+            <w:tcW w:w="638" w:type="pct"/>
             <w:tcBorders>
               <w:top w:val="nil"/>
               <w:left w:val="nil"/>
@@ -2161,29 +2488,322 @@
               <w:right w:val="single" w:sz="4" w:space="0" w:color="auto"/>
             </w:tcBorders>
             <w:shd w:val="clear" w:color="000000" w:fill="C6E0B4"/>
-            <w:noWrap/>
-            <w:vAlign w:val="center"/>
-            <w:hideMark/>
-          </w:tcPr>
-          <w:p>
-            <w:pPr>
-              <w:spacing w:after="0" w:line="240" w:lineRule="auto"/>
-              <w:jc w:val="center"/>
-              <w:rPr>
-                <w:rFonts w:ascii="Times New Roman" w:eastAsia="Times New Roman" w:hAnsi="Times New Roman" w:cs="Times New Roman"/>
-                <w:color w:val="000000"/>
-                <w:sz w:val="24"/>
-                <w:szCs w:val="24"/>
-              </w:rPr>
-            </w:pPr>
-            <w:r>
-              <w:rPr>
-                <w:rFonts w:ascii="Times New Roman" w:eastAsia="Times New Roman" w:hAnsi="Times New Roman" w:cs="Times New Roman"/>
-                <w:color w:val="000000"/>
-                <w:sz w:val="24"/>
-                <w:szCs w:val="24"/>
-              </w:rPr>
-              <w:t>1.3</w:t>
+          </w:tcPr>
+          <w:p>
+            <w:pPr>
+              <w:spacing w:after="0" w:line="240" w:lineRule="auto"/>
+              <w:jc w:val="center"/>
+              <w:rPr>
+                <w:rFonts w:ascii="Times New Roman" w:eastAsia="Times New Roman" w:hAnsi="Times New Roman" w:cs="Times New Roman"/>
+                <w:color w:val="000000"/>
+                <w:sz w:val="24"/>
+                <w:szCs w:val="24"/>
+              </w:rPr>
+            </w:pPr>
+          </w:p>
+          <w:p>
+            <w:pPr>
+              <w:spacing w:after="0" w:line="240" w:lineRule="auto"/>
+              <w:jc w:val="center"/>
+              <w:rPr>
+                <w:rFonts w:ascii="Times New Roman" w:eastAsia="Times New Roman" w:hAnsi="Times New Roman" w:cs="Times New Roman"/>
+                <w:color w:val="000000"/>
+                <w:sz w:val="24"/>
+                <w:szCs w:val="24"/>
+              </w:rPr>
+            </w:pPr>
+            <w:r>
+              <w:rPr>
+                <w:rFonts w:ascii="Times New Roman" w:eastAsia="Times New Roman" w:hAnsi="Times New Roman" w:cs="Times New Roman"/>
+                <w:color w:val="000000"/>
+                <w:sz w:val="24"/>
+                <w:szCs w:val="24"/>
+              </w:rPr>
+              <w:t>100%</w:t>
+            </w:r>
+          </w:p>
+        </w:tc>
+      </w:tr>
+      <w:tr>
+        <w:trPr>
+          <w:trHeight w:val="736"/>
+        </w:trPr>
+        <w:tc>
+          <w:tcPr>
+            <w:tcW w:w="952" w:type="pct"/>
+            <w:tcBorders>
+              <w:top w:val="single" w:sz="4" w:space="0" w:color="auto"/>
+              <w:left w:val="single" w:sz="4" w:space="0" w:color="auto"/>
+              <w:bottom w:val="single" w:sz="4" w:space="0" w:color="auto"/>
+              <w:right w:val="single" w:sz="4" w:space="0" w:color="auto"/>
+            </w:tcBorders>
+            <w:shd w:val="clear" w:color="000000" w:fill="C6E0B4"/>
+            <w:noWrap/>
+            <w:vAlign w:val="center"/>
+          </w:tcPr>
+          <w:p>
+            <w:pPr>
+              <w:spacing w:after="0" w:line="240" w:lineRule="auto"/>
+              <w:jc w:val="center"/>
+              <w:rPr>
+                <w:rFonts w:ascii="Times New Roman" w:eastAsia="Times New Roman" w:hAnsi="Times New Roman" w:cs="Times New Roman"/>
+                <w:color w:val="000000"/>
+              </w:rPr>
+            </w:pPr>
+            <w:r>
+              <w:rPr>
+                <w:rFonts w:ascii="Times New Roman" w:eastAsia="Times New Roman" w:hAnsi="Times New Roman" w:cs="Times New Roman"/>
+                <w:color w:val="000000"/>
+              </w:rPr>
+              <w:t>(tons)</w:t>
+            </w:r>
+            <w:r>
+              <w:rPr>
+                <w:rFonts w:ascii="Times New Roman" w:eastAsia="Times New Roman" w:hAnsi="Times New Roman" w:cs="Times New Roman"/>
+                <w:color w:val="000000"/>
+              </w:rPr>
+              <w:t>CO2/</w:t>
+            </w:r>
+          </w:p>
+          <w:p>
+            <w:pPr>
+              <w:spacing w:after="0" w:line="240" w:lineRule="auto"/>
+              <w:jc w:val="center"/>
+              <w:rPr>
+                <w:rFonts w:ascii="Times New Roman" w:eastAsia="Times New Roman" w:hAnsi="Times New Roman" w:cs="Times New Roman"/>
+                <w:color w:val="000000"/>
+              </w:rPr>
+            </w:pPr>
+            <w:r>
+              <w:rPr>
+                <w:rFonts w:ascii="Times New Roman" w:eastAsia="Times New Roman" w:hAnsi="Times New Roman" w:cs="Times New Roman"/>
+                <w:color w:val="000000"/>
+              </w:rPr>
+              <w:t>capita</w:t>
+            </w:r>
+            <w:bookmarkStart w:id="0" w:name="_GoBack"/>
+            <w:bookmarkEnd w:id="0"/>
+          </w:p>
+        </w:tc>
+        <w:tc>
+          <w:tcPr>
+            <w:tcW w:w="952" w:type="pct"/>
+            <w:tcBorders>
+              <w:top w:val="single" w:sz="4" w:space="0" w:color="auto"/>
+              <w:left w:val="nil"/>
+              <w:bottom w:val="single" w:sz="4" w:space="0" w:color="auto"/>
+              <w:right w:val="single" w:sz="4" w:space="0" w:color="auto"/>
+            </w:tcBorders>
+            <w:shd w:val="clear" w:color="000000" w:fill="C6E0B4"/>
+            <w:noWrap/>
+            <w:vAlign w:val="center"/>
+          </w:tcPr>
+          <w:p>
+            <w:pPr>
+              <w:spacing w:after="0" w:line="240" w:lineRule="auto"/>
+              <w:jc w:val="center"/>
+              <w:rPr>
+                <w:rFonts w:ascii="Times New Roman" w:eastAsia="Times New Roman" w:hAnsi="Times New Roman" w:cs="Times New Roman"/>
+                <w:color w:val="000000"/>
+                <w:sz w:val="24"/>
+                <w:szCs w:val="24"/>
+              </w:rPr>
+            </w:pPr>
+            <w:r>
+              <w:rPr>
+                <w:rFonts w:ascii="Times New Roman" w:eastAsia="Times New Roman" w:hAnsi="Times New Roman" w:cs="Times New Roman"/>
+                <w:color w:val="000000"/>
+                <w:sz w:val="24"/>
+                <w:szCs w:val="24"/>
+              </w:rPr>
+              <w:t>4.0</w:t>
+            </w:r>
+          </w:p>
+        </w:tc>
+        <w:tc>
+          <w:tcPr>
+            <w:tcW w:w="606" w:type="pct"/>
+            <w:tcBorders>
+              <w:top w:val="single" w:sz="4" w:space="0" w:color="auto"/>
+              <w:left w:val="nil"/>
+              <w:bottom w:val="single" w:sz="4" w:space="0" w:color="auto"/>
+              <w:right w:val="single" w:sz="4" w:space="0" w:color="auto"/>
+            </w:tcBorders>
+            <w:shd w:val="clear" w:color="000000" w:fill="C6E0B4"/>
+            <w:noWrap/>
+            <w:vAlign w:val="center"/>
+          </w:tcPr>
+          <w:p>
+            <w:pPr>
+              <w:spacing w:after="0" w:line="240" w:lineRule="auto"/>
+              <w:jc w:val="center"/>
+              <w:rPr>
+                <w:rFonts w:ascii="Times New Roman" w:eastAsia="Times New Roman" w:hAnsi="Times New Roman" w:cs="Times New Roman"/>
+                <w:color w:val="000000"/>
+                <w:sz w:val="24"/>
+                <w:szCs w:val="24"/>
+              </w:rPr>
+            </w:pPr>
+            <w:r>
+              <w:rPr>
+                <w:rFonts w:ascii="Times New Roman" w:eastAsia="Times New Roman" w:hAnsi="Times New Roman" w:cs="Times New Roman"/>
+                <w:color w:val="000000"/>
+                <w:sz w:val="24"/>
+                <w:szCs w:val="24"/>
+              </w:rPr>
+              <w:t>13</w:t>
+            </w:r>
+          </w:p>
+        </w:tc>
+        <w:tc>
+          <w:tcPr>
+            <w:tcW w:w="606" w:type="pct"/>
+            <w:tcBorders>
+              <w:top w:val="single" w:sz="4" w:space="0" w:color="auto"/>
+              <w:left w:val="nil"/>
+              <w:bottom w:val="single" w:sz="4" w:space="0" w:color="auto"/>
+              <w:right w:val="single" w:sz="4" w:space="0" w:color="auto"/>
+            </w:tcBorders>
+            <w:shd w:val="clear" w:color="000000" w:fill="C6E0B4"/>
+            <w:noWrap/>
+            <w:vAlign w:val="center"/>
+          </w:tcPr>
+          <w:p>
+            <w:pPr>
+              <w:spacing w:after="0" w:line="240" w:lineRule="auto"/>
+              <w:jc w:val="center"/>
+              <w:rPr>
+                <w:rFonts w:ascii="Times New Roman" w:eastAsia="Times New Roman" w:hAnsi="Times New Roman" w:cs="Times New Roman"/>
+                <w:color w:val="000000"/>
+                <w:sz w:val="24"/>
+                <w:szCs w:val="24"/>
+              </w:rPr>
+            </w:pPr>
+            <w:r>
+              <w:rPr>
+                <w:rFonts w:ascii="Times New Roman" w:eastAsia="Times New Roman" w:hAnsi="Times New Roman" w:cs="Times New Roman"/>
+                <w:color w:val="000000"/>
+                <w:sz w:val="24"/>
+                <w:szCs w:val="24"/>
+              </w:rPr>
+              <w:t>7.7</w:t>
+            </w:r>
+          </w:p>
+        </w:tc>
+        <w:tc>
+          <w:tcPr>
+            <w:tcW w:w="606" w:type="pct"/>
+            <w:tcBorders>
+              <w:top w:val="single" w:sz="4" w:space="0" w:color="auto"/>
+              <w:left w:val="nil"/>
+              <w:bottom w:val="single" w:sz="4" w:space="0" w:color="auto"/>
+              <w:right w:val="single" w:sz="4" w:space="0" w:color="auto"/>
+            </w:tcBorders>
+            <w:shd w:val="clear" w:color="000000" w:fill="C6E0B4"/>
+            <w:noWrap/>
+            <w:vAlign w:val="center"/>
+          </w:tcPr>
+          <w:p>
+            <w:pPr>
+              <w:spacing w:after="0" w:line="240" w:lineRule="auto"/>
+              <w:jc w:val="center"/>
+              <w:rPr>
+                <w:rFonts w:ascii="Times New Roman" w:eastAsia="Times New Roman" w:hAnsi="Times New Roman" w:cs="Times New Roman"/>
+                <w:color w:val="000000"/>
+                <w:sz w:val="24"/>
+                <w:szCs w:val="24"/>
+              </w:rPr>
+            </w:pPr>
+            <w:r>
+              <w:rPr>
+                <w:rFonts w:ascii="Times New Roman" w:eastAsia="Times New Roman" w:hAnsi="Times New Roman" w:cs="Times New Roman"/>
+                <w:color w:val="000000"/>
+                <w:sz w:val="24"/>
+                <w:szCs w:val="24"/>
+              </w:rPr>
+              <w:t>1.1</w:t>
+            </w:r>
+          </w:p>
+        </w:tc>
+        <w:tc>
+          <w:tcPr>
+            <w:tcW w:w="638" w:type="pct"/>
+            <w:tcBorders>
+              <w:top w:val="single" w:sz="4" w:space="0" w:color="auto"/>
+              <w:left w:val="nil"/>
+              <w:bottom w:val="single" w:sz="4" w:space="0" w:color="auto"/>
+              <w:right w:val="single" w:sz="4" w:space="0" w:color="auto"/>
+            </w:tcBorders>
+            <w:shd w:val="clear" w:color="000000" w:fill="C6E0B4"/>
+            <w:noWrap/>
+            <w:vAlign w:val="center"/>
+          </w:tcPr>
+          <w:p>
+            <w:pPr>
+              <w:spacing w:after="0" w:line="240" w:lineRule="auto"/>
+              <w:jc w:val="center"/>
+              <w:rPr>
+                <w:rFonts w:ascii="Times New Roman" w:eastAsia="Times New Roman" w:hAnsi="Times New Roman" w:cs="Times New Roman"/>
+                <w:color w:val="000000"/>
+                <w:sz w:val="24"/>
+                <w:szCs w:val="24"/>
+              </w:rPr>
+            </w:pPr>
+            <w:r>
+              <w:rPr>
+                <w:rFonts w:ascii="Times New Roman" w:eastAsia="Times New Roman" w:hAnsi="Times New Roman" w:cs="Times New Roman"/>
+                <w:color w:val="000000"/>
+                <w:sz w:val="24"/>
+                <w:szCs w:val="24"/>
+              </w:rPr>
+              <w:t>2.7</w:t>
+            </w:r>
+          </w:p>
+        </w:tc>
+        <w:tc>
+          <w:tcPr>
+            <w:tcW w:w="638" w:type="pct"/>
+            <w:tcBorders>
+              <w:top w:val="single" w:sz="4" w:space="0" w:color="auto"/>
+              <w:left w:val="nil"/>
+              <w:bottom w:val="single" w:sz="4" w:space="0" w:color="auto"/>
+              <w:right w:val="single" w:sz="4" w:space="0" w:color="auto"/>
+            </w:tcBorders>
+            <w:shd w:val="clear" w:color="000000" w:fill="C6E0B4"/>
+          </w:tcPr>
+          <w:p>
+            <w:pPr>
+              <w:spacing w:after="0" w:line="240" w:lineRule="auto"/>
+              <w:jc w:val="center"/>
+              <w:rPr>
+                <w:rFonts w:ascii="Times New Roman" w:eastAsia="Times New Roman" w:hAnsi="Times New Roman" w:cs="Times New Roman"/>
+                <w:color w:val="000000"/>
+                <w:sz w:val="24"/>
+                <w:szCs w:val="24"/>
+              </w:rPr>
+            </w:pPr>
+          </w:p>
+          <w:p>
+            <w:pPr>
+              <w:spacing w:after="0" w:line="240" w:lineRule="auto"/>
+              <w:jc w:val="center"/>
+              <w:rPr>
+                <w:rFonts w:ascii="Times New Roman" w:eastAsia="Times New Roman" w:hAnsi="Times New Roman" w:cs="Times New Roman"/>
+                <w:b/>
+                <w:color w:val="000000"/>
+                <w:sz w:val="24"/>
+                <w:szCs w:val="24"/>
+              </w:rPr>
+            </w:pPr>
+            <w:r>
+              <w:rPr>
+                <w:rFonts w:ascii="Times New Roman" w:eastAsia="Times New Roman" w:hAnsi="Times New Roman" w:cs="Times New Roman"/>
+                <w:b/>
+                <w:color w:val="000000"/>
+                <w:sz w:val="24"/>
+                <w:szCs w:val="24"/>
+              </w:rPr>
+              <w:t>-</w:t>
             </w:r>
           </w:p>
         </w:tc>
@@ -2196,6 +2816,51 @@
           <w:szCs w:val="24"/>
         </w:rPr>
       </w:pPr>
+      <w:hyperlink r:id="rId4" w:history="1">
+        <w:r>
+          <w:rPr>
+            <w:rStyle w:val="Hyperlink"/>
+            <w:sz w:val="24"/>
+            <w:szCs w:val="24"/>
+          </w:rPr>
+          <w:t>http://www.globalcarbonatlas.org/en/CO2-emissions</w:t>
+        </w:r>
+      </w:hyperlink>
+    </w:p>
+    <w:p>
+      <w:pPr>
+        <w:rPr>
+          <w:sz w:val="24"/>
+          <w:szCs w:val="24"/>
+        </w:rPr>
+      </w:pPr>
+      <w:r>
+        <w:rPr>
+          <w:sz w:val="24"/>
+          <w:szCs w:val="24"/>
+        </w:rPr>
+        <w:t>**total refers to the entire planet</w:t>
+      </w:r>
+      <w:r>
+        <w:rPr>
+          <w:noProof/>
+          <w:sz w:val="24"/>
+          <w:szCs w:val="24"/>
+        </w:rPr>
+        <w:drawing>
+          <wp:inline distT="0" distB="0" distL="0" distR="0">
+            <wp:extent cx="5486400" cy="3200400"/>
+            <wp:effectExtent l="0" t="0" r="0" b="0"/>
+            <wp:docPr id="1" name="Chart 1"/>
+            <wp:cNvGraphicFramePr/>
+            <a:graphic xmlns:a="http://schemas.openxmlformats.org/drawingml/2006/main">
+              <a:graphicData uri="http://schemas.openxmlformats.org/drawingml/2006/chart">
+                <c:chart xmlns:c="http://schemas.openxmlformats.org/drawingml/2006/chart" xmlns:r="http://schemas.openxmlformats.org/officeDocument/2006/relationships" r:id="rId5"/>
+              </a:graphicData>
+            </a:graphic>
+          </wp:inline>
+        </w:drawing>
+      </w:r>
     </w:p>
     <w:p>
       <w:pPr>
@@ -2807,7 +3472,1128 @@
       <w:szCs w:val="24"/>
     </w:rPr>
   </w:style>
+  <w:style w:type="character" w:styleId="Hyperlink">
+    <w:name w:val="Hyperlink"/>
+    <w:basedOn w:val="DefaultParagraphFont"/>
+    <w:uiPriority w:val="99"/>
+    <w:unhideWhenUsed/>
+    <w:rsid w:val="00EE036F"/>
+    <w:rPr>
+      <w:color w:val="0563C1" w:themeColor="hyperlink"/>
+      <w:u w:val="single"/>
+    </w:rPr>
+  </w:style>
 </w:styles>
+</file>
+
+<file path=word/charts/chart1.xml><?xml version="1.0" encoding="utf-8"?>
+<c:chartSpace xmlns:c="http://schemas.openxmlformats.org/drawingml/2006/chart" xmlns:a="http://schemas.openxmlformats.org/drawingml/2006/main" xmlns:r="http://schemas.openxmlformats.org/officeDocument/2006/relationships" xmlns:c16r2="http://schemas.microsoft.com/office/drawing/2015/06/chart">
+  <c:date1904 val="0"/>
+  <c:lang val="en-US"/>
+  <c:roundedCorners val="0"/>
+  <mc:AlternateContent xmlns:mc="http://schemas.openxmlformats.org/markup-compatibility/2006">
+    <mc:Choice xmlns:c14="http://schemas.microsoft.com/office/drawing/2007/8/2/chart" Requires="c14">
+      <c14:style val="102"/>
+    </mc:Choice>
+    <mc:Fallback>
+      <c:style val="2"/>
+    </mc:Fallback>
+  </mc:AlternateContent>
+  <c:chart>
+    <c:title>
+      <c:overlay val="0"/>
+      <c:spPr>
+        <a:noFill/>
+        <a:ln>
+          <a:noFill/>
+        </a:ln>
+        <a:effectLst/>
+      </c:spPr>
+      <c:txPr>
+        <a:bodyPr rot="0" spcFirstLastPara="1" vertOverflow="ellipsis" vert="horz" wrap="square" anchor="ctr" anchorCtr="1"/>
+        <a:lstStyle/>
+        <a:p>
+          <a:pPr>
+            <a:defRPr sz="1400" b="0" i="0" u="none" strike="noStrike" kern="1200" spc="0" baseline="0">
+              <a:solidFill>
+                <a:schemeClr val="tx1">
+                  <a:lumMod val="65000"/>
+                  <a:lumOff val="35000"/>
+                </a:schemeClr>
+              </a:solidFill>
+              <a:latin typeface="+mn-lt"/>
+              <a:ea typeface="+mn-ea"/>
+              <a:cs typeface="+mn-cs"/>
+            </a:defRPr>
+          </a:pPr>
+          <a:endParaRPr lang="en-US"/>
+        </a:p>
+      </c:txPr>
+    </c:title>
+    <c:autoTitleDeleted val="0"/>
+    <c:plotArea>
+      <c:layout/>
+      <c:barChart>
+        <c:barDir val="col"/>
+        <c:grouping val="clustered"/>
+        <c:varyColors val="0"/>
+        <c:ser>
+          <c:idx val="0"/>
+          <c:order val="0"/>
+          <c:tx>
+            <c:strRef>
+              <c:f>Sheet1!$B$1</c:f>
+              <c:strCache>
+                <c:ptCount val="1"/>
+                <c:pt idx="0">
+                  <c:v>Asia</c:v>
+                </c:pt>
+              </c:strCache>
+            </c:strRef>
+          </c:tx>
+          <c:spPr>
+            <a:solidFill>
+              <a:schemeClr val="accent1"/>
+            </a:solidFill>
+            <a:ln>
+              <a:noFill/>
+            </a:ln>
+            <a:effectLst/>
+          </c:spPr>
+          <c:invertIfNegative val="0"/>
+          <c:cat>
+            <c:strRef>
+              <c:f>Sheet1!$A$2:$A$4</c:f>
+              <c:strCache>
+                <c:ptCount val="3"/>
+                <c:pt idx="0">
+                  <c:v>Population (in G)</c:v>
+                </c:pt>
+                <c:pt idx="1">
+                  <c:v>GtCO2</c:v>
+                </c:pt>
+                <c:pt idx="2">
+                  <c:v>tCO2/capita</c:v>
+                </c:pt>
+              </c:strCache>
+            </c:strRef>
+          </c:cat>
+          <c:val>
+            <c:numRef>
+              <c:f>Sheet1!$B$2:$B$4</c:f>
+              <c:numCache>
+                <c:formatCode>General</c:formatCode>
+                <c:ptCount val="3"/>
+                <c:pt idx="0">
+                  <c:v>4.181</c:v>
+                </c:pt>
+                <c:pt idx="1">
+                  <c:v>16.917999999999999</c:v>
+                </c:pt>
+                <c:pt idx="2">
+                  <c:v>4</c:v>
+                </c:pt>
+              </c:numCache>
+            </c:numRef>
+          </c:val>
+          <c:extLst>
+            <c:ext xmlns:c16="http://schemas.microsoft.com/office/drawing/2014/chart" uri="{C3380CC4-5D6E-409C-BE32-E72D297353CC}">
+              <c16:uniqueId val="{00000000-0E96-4F10-B348-2CC21512225F}"/>
+            </c:ext>
+          </c:extLst>
+        </c:ser>
+        <c:ser>
+          <c:idx val="1"/>
+          <c:order val="1"/>
+          <c:tx>
+            <c:strRef>
+              <c:f>Sheet1!$C$1</c:f>
+              <c:strCache>
+                <c:ptCount val="1"/>
+                <c:pt idx="0">
+                  <c:v>NA</c:v>
+                </c:pt>
+              </c:strCache>
+            </c:strRef>
+          </c:tx>
+          <c:spPr>
+            <a:solidFill>
+              <a:schemeClr val="accent2"/>
+            </a:solidFill>
+            <a:ln>
+              <a:noFill/>
+            </a:ln>
+            <a:effectLst/>
+          </c:spPr>
+          <c:invertIfNegative val="0"/>
+          <c:cat>
+            <c:strRef>
+              <c:f>Sheet1!$A$2:$A$4</c:f>
+              <c:strCache>
+                <c:ptCount val="3"/>
+                <c:pt idx="0">
+                  <c:v>Population (in G)</c:v>
+                </c:pt>
+                <c:pt idx="1">
+                  <c:v>GtCO2</c:v>
+                </c:pt>
+                <c:pt idx="2">
+                  <c:v>tCO2/capita</c:v>
+                </c:pt>
+              </c:strCache>
+            </c:strRef>
+          </c:cat>
+          <c:val>
+            <c:numRef>
+              <c:f>Sheet1!$C$2:$C$4</c:f>
+              <c:numCache>
+                <c:formatCode>General</c:formatCode>
+                <c:ptCount val="3"/>
+                <c:pt idx="0">
+                  <c:v>0.49</c:v>
+                </c:pt>
+                <c:pt idx="1">
+                  <c:v>6.3330000000000002</c:v>
+                </c:pt>
+                <c:pt idx="2">
+                  <c:v>13</c:v>
+                </c:pt>
+              </c:numCache>
+            </c:numRef>
+          </c:val>
+          <c:extLst>
+            <c:ext xmlns:c16="http://schemas.microsoft.com/office/drawing/2014/chart" uri="{C3380CC4-5D6E-409C-BE32-E72D297353CC}">
+              <c16:uniqueId val="{00000001-0E96-4F10-B348-2CC21512225F}"/>
+            </c:ext>
+          </c:extLst>
+        </c:ser>
+        <c:ser>
+          <c:idx val="2"/>
+          <c:order val="2"/>
+          <c:tx>
+            <c:strRef>
+              <c:f>Sheet1!$D$1</c:f>
+              <c:strCache>
+                <c:ptCount val="1"/>
+                <c:pt idx="0">
+                  <c:v>EU</c:v>
+                </c:pt>
+              </c:strCache>
+            </c:strRef>
+          </c:tx>
+          <c:spPr>
+            <a:solidFill>
+              <a:schemeClr val="accent3"/>
+            </a:solidFill>
+            <a:ln>
+              <a:noFill/>
+            </a:ln>
+            <a:effectLst/>
+          </c:spPr>
+          <c:invertIfNegative val="0"/>
+          <c:cat>
+            <c:strRef>
+              <c:f>Sheet1!$A$2:$A$4</c:f>
+              <c:strCache>
+                <c:ptCount val="3"/>
+                <c:pt idx="0">
+                  <c:v>Population (in G)</c:v>
+                </c:pt>
+                <c:pt idx="1">
+                  <c:v>GtCO2</c:v>
+                </c:pt>
+                <c:pt idx="2">
+                  <c:v>tCO2/capita</c:v>
+                </c:pt>
+              </c:strCache>
+            </c:strRef>
+          </c:cat>
+          <c:val>
+            <c:numRef>
+              <c:f>Sheet1!$D$2:$D$4</c:f>
+              <c:numCache>
+                <c:formatCode>General</c:formatCode>
+                <c:ptCount val="3"/>
+                <c:pt idx="0">
+                  <c:v>0.74299999999999999</c:v>
+                </c:pt>
+                <c:pt idx="1">
+                  <c:v>6.6929999999999996</c:v>
+                </c:pt>
+                <c:pt idx="2">
+                  <c:v>7.7</c:v>
+                </c:pt>
+              </c:numCache>
+            </c:numRef>
+          </c:val>
+          <c:extLst>
+            <c:ext xmlns:c16="http://schemas.microsoft.com/office/drawing/2014/chart" uri="{C3380CC4-5D6E-409C-BE32-E72D297353CC}">
+              <c16:uniqueId val="{00000002-0E96-4F10-B348-2CC21512225F}"/>
+            </c:ext>
+          </c:extLst>
+        </c:ser>
+        <c:ser>
+          <c:idx val="3"/>
+          <c:order val="3"/>
+          <c:tx>
+            <c:strRef>
+              <c:f>Sheet1!$E$1</c:f>
+              <c:strCache>
+                <c:ptCount val="1"/>
+                <c:pt idx="0">
+                  <c:v>Af</c:v>
+                </c:pt>
+              </c:strCache>
+            </c:strRef>
+          </c:tx>
+          <c:spPr>
+            <a:solidFill>
+              <a:schemeClr val="accent4"/>
+            </a:solidFill>
+            <a:ln>
+              <a:noFill/>
+            </a:ln>
+            <a:effectLst/>
+          </c:spPr>
+          <c:invertIfNegative val="0"/>
+          <c:cat>
+            <c:strRef>
+              <c:f>Sheet1!$A$2:$A$4</c:f>
+              <c:strCache>
+                <c:ptCount val="3"/>
+                <c:pt idx="0">
+                  <c:v>Population (in G)</c:v>
+                </c:pt>
+                <c:pt idx="1">
+                  <c:v>GtCO2</c:v>
+                </c:pt>
+                <c:pt idx="2">
+                  <c:v>tCO2/capita</c:v>
+                </c:pt>
+              </c:strCache>
+            </c:strRef>
+          </c:cat>
+          <c:val>
+            <c:numRef>
+              <c:f>Sheet1!$E$2:$E$4</c:f>
+              <c:numCache>
+                <c:formatCode>General</c:formatCode>
+                <c:ptCount val="3"/>
+                <c:pt idx="0">
+                  <c:v>1.2549999999999999</c:v>
+                </c:pt>
+                <c:pt idx="1">
+                  <c:v>1.3320000000000001</c:v>
+                </c:pt>
+                <c:pt idx="2">
+                  <c:v>1.1000000000000001</c:v>
+                </c:pt>
+              </c:numCache>
+            </c:numRef>
+          </c:val>
+          <c:extLst>
+            <c:ext xmlns:c16="http://schemas.microsoft.com/office/drawing/2014/chart" uri="{C3380CC4-5D6E-409C-BE32-E72D297353CC}">
+              <c16:uniqueId val="{00000003-0E96-4F10-B348-2CC21512225F}"/>
+            </c:ext>
+          </c:extLst>
+        </c:ser>
+        <c:ser>
+          <c:idx val="4"/>
+          <c:order val="4"/>
+          <c:tx>
+            <c:strRef>
+              <c:f>Sheet1!$F$1</c:f>
+              <c:strCache>
+                <c:ptCount val="1"/>
+                <c:pt idx="0">
+                  <c:v>SA</c:v>
+                </c:pt>
+              </c:strCache>
+            </c:strRef>
+          </c:tx>
+          <c:spPr>
+            <a:solidFill>
+              <a:schemeClr val="accent5"/>
+            </a:solidFill>
+            <a:ln>
+              <a:noFill/>
+            </a:ln>
+            <a:effectLst/>
+          </c:spPr>
+          <c:invertIfNegative val="0"/>
+          <c:cat>
+            <c:strRef>
+              <c:f>Sheet1!$A$2:$A$4</c:f>
+              <c:strCache>
+                <c:ptCount val="3"/>
+                <c:pt idx="0">
+                  <c:v>Population (in G)</c:v>
+                </c:pt>
+                <c:pt idx="1">
+                  <c:v>GtCO2</c:v>
+                </c:pt>
+                <c:pt idx="2">
+                  <c:v>tCO2/capita</c:v>
+                </c:pt>
+              </c:strCache>
+            </c:strRef>
+          </c:cat>
+          <c:val>
+            <c:numRef>
+              <c:f>Sheet1!$F$2:$F$4</c:f>
+              <c:numCache>
+                <c:formatCode>General</c:formatCode>
+                <c:ptCount val="3"/>
+                <c:pt idx="1">
+                  <c:v>1.147</c:v>
+                </c:pt>
+                <c:pt idx="2">
+                  <c:v>2.7</c:v>
+                </c:pt>
+              </c:numCache>
+            </c:numRef>
+          </c:val>
+          <c:extLst>
+            <c:ext xmlns:c16="http://schemas.microsoft.com/office/drawing/2014/chart" uri="{C3380CC4-5D6E-409C-BE32-E72D297353CC}">
+              <c16:uniqueId val="{00000004-0E96-4F10-B348-2CC21512225F}"/>
+            </c:ext>
+          </c:extLst>
+        </c:ser>
+        <c:dLbls>
+          <c:showLegendKey val="0"/>
+          <c:showVal val="0"/>
+          <c:showCatName val="0"/>
+          <c:showSerName val="0"/>
+          <c:showPercent val="0"/>
+          <c:showBubbleSize val="0"/>
+        </c:dLbls>
+        <c:gapWidth val="219"/>
+        <c:overlap val="-27"/>
+        <c:axId val="844979167"/>
+        <c:axId val="844979999"/>
+      </c:barChart>
+      <c:catAx>
+        <c:axId val="844979167"/>
+        <c:scaling>
+          <c:orientation val="minMax"/>
+        </c:scaling>
+        <c:delete val="0"/>
+        <c:axPos val="b"/>
+        <c:numFmt formatCode="General" sourceLinked="1"/>
+        <c:majorTickMark val="none"/>
+        <c:minorTickMark val="none"/>
+        <c:tickLblPos val="nextTo"/>
+        <c:spPr>
+          <a:noFill/>
+          <a:ln w="9525" cap="flat" cmpd="sng" algn="ctr">
+            <a:solidFill>
+              <a:schemeClr val="tx1">
+                <a:lumMod val="15000"/>
+                <a:lumOff val="85000"/>
+              </a:schemeClr>
+            </a:solidFill>
+            <a:round/>
+          </a:ln>
+          <a:effectLst/>
+        </c:spPr>
+        <c:txPr>
+          <a:bodyPr rot="-60000000" spcFirstLastPara="1" vertOverflow="ellipsis" vert="horz" wrap="square" anchor="ctr" anchorCtr="1"/>
+          <a:lstStyle/>
+          <a:p>
+            <a:pPr>
+              <a:defRPr sz="900" b="0" i="0" u="none" strike="noStrike" kern="1200" baseline="0">
+                <a:solidFill>
+                  <a:schemeClr val="tx1">
+                    <a:lumMod val="65000"/>
+                    <a:lumOff val="35000"/>
+                  </a:schemeClr>
+                </a:solidFill>
+                <a:latin typeface="+mn-lt"/>
+                <a:ea typeface="+mn-ea"/>
+                <a:cs typeface="+mn-cs"/>
+              </a:defRPr>
+            </a:pPr>
+            <a:endParaRPr lang="en-US"/>
+          </a:p>
+        </c:txPr>
+        <c:crossAx val="844979999"/>
+        <c:crosses val="autoZero"/>
+        <c:auto val="1"/>
+        <c:lblAlgn val="ctr"/>
+        <c:lblOffset val="100"/>
+        <c:noMultiLvlLbl val="0"/>
+      </c:catAx>
+      <c:valAx>
+        <c:axId val="844979999"/>
+        <c:scaling>
+          <c:orientation val="minMax"/>
+        </c:scaling>
+        <c:delete val="0"/>
+        <c:axPos val="l"/>
+        <c:majorGridlines>
+          <c:spPr>
+            <a:ln w="9525" cap="flat" cmpd="sng" algn="ctr">
+              <a:solidFill>
+                <a:schemeClr val="tx1">
+                  <a:lumMod val="15000"/>
+                  <a:lumOff val="85000"/>
+                </a:schemeClr>
+              </a:solidFill>
+              <a:round/>
+            </a:ln>
+            <a:effectLst/>
+          </c:spPr>
+        </c:majorGridlines>
+        <c:numFmt formatCode="General" sourceLinked="1"/>
+        <c:majorTickMark val="none"/>
+        <c:minorTickMark val="none"/>
+        <c:tickLblPos val="nextTo"/>
+        <c:spPr>
+          <a:noFill/>
+          <a:ln>
+            <a:noFill/>
+          </a:ln>
+          <a:effectLst/>
+        </c:spPr>
+        <c:txPr>
+          <a:bodyPr rot="-60000000" spcFirstLastPara="1" vertOverflow="ellipsis" vert="horz" wrap="square" anchor="ctr" anchorCtr="1"/>
+          <a:lstStyle/>
+          <a:p>
+            <a:pPr>
+              <a:defRPr sz="900" b="0" i="0" u="none" strike="noStrike" kern="1200" baseline="0">
+                <a:solidFill>
+                  <a:schemeClr val="tx1">
+                    <a:lumMod val="65000"/>
+                    <a:lumOff val="35000"/>
+                  </a:schemeClr>
+                </a:solidFill>
+                <a:latin typeface="+mn-lt"/>
+                <a:ea typeface="+mn-ea"/>
+                <a:cs typeface="+mn-cs"/>
+              </a:defRPr>
+            </a:pPr>
+            <a:endParaRPr lang="en-US"/>
+          </a:p>
+        </c:txPr>
+        <c:crossAx val="844979167"/>
+        <c:crosses val="autoZero"/>
+        <c:crossBetween val="between"/>
+      </c:valAx>
+      <c:spPr>
+        <a:noFill/>
+        <a:ln>
+          <a:noFill/>
+        </a:ln>
+        <a:effectLst/>
+      </c:spPr>
+    </c:plotArea>
+    <c:legend>
+      <c:legendPos val="b"/>
+      <c:overlay val="0"/>
+      <c:spPr>
+        <a:noFill/>
+        <a:ln>
+          <a:noFill/>
+        </a:ln>
+        <a:effectLst/>
+      </c:spPr>
+      <c:txPr>
+        <a:bodyPr rot="0" spcFirstLastPara="1" vertOverflow="ellipsis" vert="horz" wrap="square" anchor="ctr" anchorCtr="1"/>
+        <a:lstStyle/>
+        <a:p>
+          <a:pPr>
+            <a:defRPr sz="900" b="0" i="0" u="none" strike="noStrike" kern="1200" baseline="0">
+              <a:solidFill>
+                <a:schemeClr val="tx1">
+                  <a:lumMod val="65000"/>
+                  <a:lumOff val="35000"/>
+                </a:schemeClr>
+              </a:solidFill>
+              <a:latin typeface="+mn-lt"/>
+              <a:ea typeface="+mn-ea"/>
+              <a:cs typeface="+mn-cs"/>
+            </a:defRPr>
+          </a:pPr>
+          <a:endParaRPr lang="en-US"/>
+        </a:p>
+      </c:txPr>
+    </c:legend>
+    <c:plotVisOnly val="1"/>
+    <c:dispBlanksAs val="gap"/>
+    <c:showDLblsOverMax val="0"/>
+  </c:chart>
+  <c:spPr>
+    <a:solidFill>
+      <a:schemeClr val="bg1"/>
+    </a:solidFill>
+    <a:ln w="9525" cap="flat" cmpd="sng" algn="ctr">
+      <a:solidFill>
+        <a:schemeClr val="tx1">
+          <a:lumMod val="15000"/>
+          <a:lumOff val="85000"/>
+        </a:schemeClr>
+      </a:solidFill>
+      <a:round/>
+    </a:ln>
+    <a:effectLst/>
+  </c:spPr>
+  <c:txPr>
+    <a:bodyPr/>
+    <a:lstStyle/>
+    <a:p>
+      <a:pPr>
+        <a:defRPr/>
+      </a:pPr>
+      <a:endParaRPr lang="en-US"/>
+    </a:p>
+  </c:txPr>
+  <c:externalData r:id="rId3">
+    <c:autoUpdate val="0"/>
+  </c:externalData>
+</c:chartSpace>
+</file>
+
+<file path=word/charts/colors1.xml><?xml version="1.0" encoding="utf-8"?>
+<cs:colorStyle xmlns:cs="http://schemas.microsoft.com/office/drawing/2012/chartStyle" xmlns:a="http://schemas.openxmlformats.org/drawingml/2006/main" meth="cycle" id="10">
+  <a:schemeClr val="accent1"/>
+  <a:schemeClr val="accent2"/>
+  <a:schemeClr val="accent3"/>
+  <a:schemeClr val="accent4"/>
+  <a:schemeClr val="accent5"/>
+  <a:schemeClr val="accent6"/>
+  <cs:variation/>
+  <cs:variation>
+    <a:lumMod val="60000"/>
+  </cs:variation>
+  <cs:variation>
+    <a:lumMod val="80000"/>
+    <a:lumOff val="20000"/>
+  </cs:variation>
+  <cs:variation>
+    <a:lumMod val="80000"/>
+  </cs:variation>
+  <cs:variation>
+    <a:lumMod val="60000"/>
+    <a:lumOff val="40000"/>
+  </cs:variation>
+  <cs:variation>
+    <a:lumMod val="50000"/>
+  </cs:variation>
+  <cs:variation>
+    <a:lumMod val="70000"/>
+    <a:lumOff val="30000"/>
+  </cs:variation>
+  <cs:variation>
+    <a:lumMod val="70000"/>
+  </cs:variation>
+  <cs:variation>
+    <a:lumMod val="50000"/>
+    <a:lumOff val="50000"/>
+  </cs:variation>
+</cs:colorStyle>
+</file>
+
+<file path=word/charts/style1.xml><?xml version="1.0" encoding="utf-8"?>
+<cs:chartStyle xmlns:cs="http://schemas.microsoft.com/office/drawing/2012/chartStyle" xmlns:a="http://schemas.openxmlformats.org/drawingml/2006/main" id="201">
+  <cs:axisTitle>
+    <cs:lnRef idx="0"/>
+    <cs:fillRef idx="0"/>
+    <cs:effectRef idx="0"/>
+    <cs:fontRef idx="minor">
+      <a:schemeClr val="tx1">
+        <a:lumMod val="65000"/>
+        <a:lumOff val="35000"/>
+      </a:schemeClr>
+    </cs:fontRef>
+    <cs:defRPr sz="1000" kern="1200"/>
+  </cs:axisTitle>
+  <cs:categoryAxis>
+    <cs:lnRef idx="0"/>
+    <cs:fillRef idx="0"/>
+    <cs:effectRef idx="0"/>
+    <cs:fontRef idx="minor">
+      <a:schemeClr val="tx1">
+        <a:lumMod val="65000"/>
+        <a:lumOff val="35000"/>
+      </a:schemeClr>
+    </cs:fontRef>
+    <cs:spPr>
+      <a:ln w="9525" cap="flat" cmpd="sng" algn="ctr">
+        <a:solidFill>
+          <a:schemeClr val="tx1">
+            <a:lumMod val="15000"/>
+            <a:lumOff val="85000"/>
+          </a:schemeClr>
+        </a:solidFill>
+        <a:round/>
+      </a:ln>
+    </cs:spPr>
+    <cs:defRPr sz="900" kern="1200"/>
+  </cs:categoryAxis>
+  <cs:chartArea mods="allowNoFillOverride allowNoLineOverride">
+    <cs:lnRef idx="0"/>
+    <cs:fillRef idx="0"/>
+    <cs:effectRef idx="0"/>
+    <cs:fontRef idx="minor">
+      <a:schemeClr val="tx1"/>
+    </cs:fontRef>
+    <cs:spPr>
+      <a:solidFill>
+        <a:schemeClr val="bg1"/>
+      </a:solidFill>
+      <a:ln w="9525" cap="flat" cmpd="sng" algn="ctr">
+        <a:solidFill>
+          <a:schemeClr val="tx1">
+            <a:lumMod val="15000"/>
+            <a:lumOff val="85000"/>
+          </a:schemeClr>
+        </a:solidFill>
+        <a:round/>
+      </a:ln>
+    </cs:spPr>
+    <cs:defRPr sz="1000" kern="1200"/>
+  </cs:chartArea>
+  <cs:dataLabel>
+    <cs:lnRef idx="0"/>
+    <cs:fillRef idx="0"/>
+    <cs:effectRef idx="0"/>
+    <cs:fontRef idx="minor">
+      <a:schemeClr val="tx1">
+        <a:lumMod val="75000"/>
+        <a:lumOff val="25000"/>
+      </a:schemeClr>
+    </cs:fontRef>
+    <cs:defRPr sz="900" kern="1200"/>
+  </cs:dataLabel>
+  <cs:dataLabelCallout>
+    <cs:lnRef idx="0"/>
+    <cs:fillRef idx="0"/>
+    <cs:effectRef idx="0"/>
+    <cs:fontRef idx="minor">
+      <a:schemeClr val="dk1">
+        <a:lumMod val="65000"/>
+        <a:lumOff val="35000"/>
+      </a:schemeClr>
+    </cs:fontRef>
+    <cs:spPr>
+      <a:solidFill>
+        <a:schemeClr val="lt1"/>
+      </a:solidFill>
+      <a:ln>
+        <a:solidFill>
+          <a:schemeClr val="dk1">
+            <a:lumMod val="25000"/>
+            <a:lumOff val="75000"/>
+          </a:schemeClr>
+        </a:solidFill>
+      </a:ln>
+    </cs:spPr>
+    <cs:defRPr sz="900" kern="1200"/>
+    <cs:bodyPr rot="0" spcFirstLastPara="1" vertOverflow="clip" horzOverflow="clip" vert="horz" wrap="square" lIns="36576" tIns="18288" rIns="36576" bIns="18288" anchor="ctr" anchorCtr="1">
+      <a:spAutoFit/>
+    </cs:bodyPr>
+  </cs:dataLabelCallout>
+  <cs:dataPoint>
+    <cs:lnRef idx="0"/>
+    <cs:fillRef idx="1">
+      <cs:styleClr val="auto"/>
+    </cs:fillRef>
+    <cs:effectRef idx="0"/>
+    <cs:fontRef idx="minor">
+      <a:schemeClr val="tx1"/>
+    </cs:fontRef>
+  </cs:dataPoint>
+  <cs:dataPoint3D>
+    <cs:lnRef idx="0"/>
+    <cs:fillRef idx="1">
+      <cs:styleClr val="auto"/>
+    </cs:fillRef>
+    <cs:effectRef idx="0"/>
+    <cs:fontRef idx="minor">
+      <a:schemeClr val="tx1"/>
+    </cs:fontRef>
+  </cs:dataPoint3D>
+  <cs:dataPointLine>
+    <cs:lnRef idx="0">
+      <cs:styleClr val="auto"/>
+    </cs:lnRef>
+    <cs:fillRef idx="1"/>
+    <cs:effectRef idx="0"/>
+    <cs:fontRef idx="minor">
+      <a:schemeClr val="tx1"/>
+    </cs:fontRef>
+    <cs:spPr>
+      <a:ln w="28575" cap="rnd">
+        <a:solidFill>
+          <a:schemeClr val="phClr"/>
+        </a:solidFill>
+        <a:round/>
+      </a:ln>
+    </cs:spPr>
+  </cs:dataPointLine>
+  <cs:dataPointMarker>
+    <cs:lnRef idx="0">
+      <cs:styleClr val="auto"/>
+    </cs:lnRef>
+    <cs:fillRef idx="1">
+      <cs:styleClr val="auto"/>
+    </cs:fillRef>
+    <cs:effectRef idx="0"/>
+    <cs:fontRef idx="minor">
+      <a:schemeClr val="tx1"/>
+    </cs:fontRef>
+    <cs:spPr>
+      <a:ln w="9525">
+        <a:solidFill>
+          <a:schemeClr val="phClr"/>
+        </a:solidFill>
+      </a:ln>
+    </cs:spPr>
+  </cs:dataPointMarker>
+  <cs:dataPointMarkerLayout symbol="circle" size="5"/>
+  <cs:dataPointWireframe>
+    <cs:lnRef idx="0">
+      <cs:styleClr val="auto"/>
+    </cs:lnRef>
+    <cs:fillRef idx="1"/>
+    <cs:effectRef idx="0"/>
+    <cs:fontRef idx="minor">
+      <a:schemeClr val="tx1"/>
+    </cs:fontRef>
+    <cs:spPr>
+      <a:ln w="9525" cap="rnd">
+        <a:solidFill>
+          <a:schemeClr val="phClr"/>
+        </a:solidFill>
+        <a:round/>
+      </a:ln>
+    </cs:spPr>
+  </cs:dataPointWireframe>
+  <cs:dataTable>
+    <cs:lnRef idx="0"/>
+    <cs:fillRef idx="0"/>
+    <cs:effectRef idx="0"/>
+    <cs:fontRef idx="minor">
+      <a:schemeClr val="tx1">
+        <a:lumMod val="65000"/>
+        <a:lumOff val="35000"/>
+      </a:schemeClr>
+    </cs:fontRef>
+    <cs:spPr>
+      <a:noFill/>
+      <a:ln w="9525" cap="flat" cmpd="sng" algn="ctr">
+        <a:solidFill>
+          <a:schemeClr val="tx1">
+            <a:lumMod val="15000"/>
+            <a:lumOff val="85000"/>
+          </a:schemeClr>
+        </a:solidFill>
+        <a:round/>
+      </a:ln>
+    </cs:spPr>
+    <cs:defRPr sz="900" kern="1200"/>
+  </cs:dataTable>
+  <cs:downBar>
+    <cs:lnRef idx="0"/>
+    <cs:fillRef idx="0"/>
+    <cs:effectRef idx="0"/>
+    <cs:fontRef idx="minor">
+      <a:schemeClr val="dk1"/>
+    </cs:fontRef>
+    <cs:spPr>
+      <a:solidFill>
+        <a:schemeClr val="dk1">
+          <a:lumMod val="65000"/>
+          <a:lumOff val="35000"/>
+        </a:schemeClr>
+      </a:solidFill>
+      <a:ln w="9525">
+        <a:solidFill>
+          <a:schemeClr val="tx1">
+            <a:lumMod val="65000"/>
+            <a:lumOff val="35000"/>
+          </a:schemeClr>
+        </a:solidFill>
+      </a:ln>
+    </cs:spPr>
+  </cs:downBar>
+  <cs:dropLine>
+    <cs:lnRef idx="0"/>
+    <cs:fillRef idx="0"/>
+    <cs:effectRef idx="0"/>
+    <cs:fontRef idx="minor">
+      <a:schemeClr val="tx1"/>
+    </cs:fontRef>
+    <cs:spPr>
+      <a:ln w="9525" cap="flat" cmpd="sng" algn="ctr">
+        <a:solidFill>
+          <a:schemeClr val="tx1">
+            <a:lumMod val="35000"/>
+            <a:lumOff val="65000"/>
+          </a:schemeClr>
+        </a:solidFill>
+        <a:round/>
+      </a:ln>
+    </cs:spPr>
+  </cs:dropLine>
+  <cs:errorBar>
+    <cs:lnRef idx="0"/>
+    <cs:fillRef idx="0"/>
+    <cs:effectRef idx="0"/>
+    <cs:fontRef idx="minor">
+      <a:schemeClr val="tx1"/>
+    </cs:fontRef>
+    <cs:spPr>
+      <a:ln w="9525" cap="flat" cmpd="sng" algn="ctr">
+        <a:solidFill>
+          <a:schemeClr val="tx1">
+            <a:lumMod val="65000"/>
+            <a:lumOff val="35000"/>
+          </a:schemeClr>
+        </a:solidFill>
+        <a:round/>
+      </a:ln>
+    </cs:spPr>
+  </cs:errorBar>
+  <cs:floor>
+    <cs:lnRef idx="0"/>
+    <cs:fillRef idx="0"/>
+    <cs:effectRef idx="0"/>
+    <cs:fontRef idx="minor">
+      <a:schemeClr val="tx1"/>
+    </cs:fontRef>
+    <cs:spPr>
+      <a:noFill/>
+      <a:ln>
+        <a:noFill/>
+      </a:ln>
+    </cs:spPr>
+  </cs:floor>
+  <cs:gridlineMajor>
+    <cs:lnRef idx="0"/>
+    <cs:fillRef idx="0"/>
+    <cs:effectRef idx="0"/>
+    <cs:fontRef idx="minor">
+      <a:schemeClr val="tx1"/>
+    </cs:fontRef>
+    <cs:spPr>
+      <a:ln w="9525" cap="flat" cmpd="sng" algn="ctr">
+        <a:solidFill>
+          <a:schemeClr val="tx1">
+            <a:lumMod val="15000"/>
+            <a:lumOff val="85000"/>
+          </a:schemeClr>
+        </a:solidFill>
+        <a:round/>
+      </a:ln>
+    </cs:spPr>
+  </cs:gridlineMajor>
+  <cs:gridlineMinor>
+    <cs:lnRef idx="0"/>
+    <cs:fillRef idx="0"/>
+    <cs:effectRef idx="0"/>
+    <cs:fontRef idx="minor">
+      <a:schemeClr val="tx1"/>
+    </cs:fontRef>
+    <cs:spPr>
+      <a:ln w="9525" cap="flat" cmpd="sng" algn="ctr">
+        <a:solidFill>
+          <a:schemeClr val="tx1">
+            <a:lumMod val="5000"/>
+            <a:lumOff val="95000"/>
+          </a:schemeClr>
+        </a:solidFill>
+        <a:round/>
+      </a:ln>
+    </cs:spPr>
+  </cs:gridlineMinor>
+  <cs:hiLoLine>
+    <cs:lnRef idx="0"/>
+    <cs:fillRef idx="0"/>
+    <cs:effectRef idx="0"/>
+    <cs:fontRef idx="minor">
+      <a:schemeClr val="tx1"/>
+    </cs:fontRef>
+    <cs:spPr>
+      <a:ln w="9525" cap="flat" cmpd="sng" algn="ctr">
+        <a:solidFill>
+          <a:schemeClr val="tx1">
+            <a:lumMod val="75000"/>
+            <a:lumOff val="25000"/>
+          </a:schemeClr>
+        </a:solidFill>
+        <a:round/>
+      </a:ln>
+    </cs:spPr>
+  </cs:hiLoLine>
+  <cs:leaderLine>
+    <cs:lnRef idx="0"/>
+    <cs:fillRef idx="0"/>
+    <cs:effectRef idx="0"/>
+    <cs:fontRef idx="minor">
+      <a:schemeClr val="tx1"/>
+    </cs:fontRef>
+    <cs:spPr>
+      <a:ln w="9525" cap="flat" cmpd="sng" algn="ctr">
+        <a:solidFill>
+          <a:schemeClr val="tx1">
+            <a:lumMod val="35000"/>
+            <a:lumOff val="65000"/>
+          </a:schemeClr>
+        </a:solidFill>
+        <a:round/>
+      </a:ln>
+    </cs:spPr>
+  </cs:leaderLine>
+  <cs:legend>
+    <cs:lnRef idx="0"/>
+    <cs:fillRef idx="0"/>
+    <cs:effectRef idx="0"/>
+    <cs:fontRef idx="minor">
+      <a:schemeClr val="tx1">
+        <a:lumMod val="65000"/>
+        <a:lumOff val="35000"/>
+      </a:schemeClr>
+    </cs:fontRef>
+    <cs:defRPr sz="900" kern="1200"/>
+  </cs:legend>
+  <cs:plotArea mods="allowNoFillOverride allowNoLineOverride">
+    <cs:lnRef idx="0"/>
+    <cs:fillRef idx="0"/>
+    <cs:effectRef idx="0"/>
+    <cs:fontRef idx="minor">
+      <a:schemeClr val="tx1"/>
+    </cs:fontRef>
+  </cs:plotArea>
+  <cs:plotArea3D mods="allowNoFillOverride allowNoLineOverride">
+    <cs:lnRef idx="0"/>
+    <cs:fillRef idx="0"/>
+    <cs:effectRef idx="0"/>
+    <cs:fontRef idx="minor">
+      <a:schemeClr val="tx1"/>
+    </cs:fontRef>
+  </cs:plotArea3D>
+  <cs:seriesAxis>
+    <cs:lnRef idx="0"/>
+    <cs:fillRef idx="0"/>
+    <cs:effectRef idx="0"/>
+    <cs:fontRef idx="minor">
+      <a:schemeClr val="tx1">
+        <a:lumMod val="65000"/>
+        <a:lumOff val="35000"/>
+      </a:schemeClr>
+    </cs:fontRef>
+    <cs:defRPr sz="900" kern="1200"/>
+  </cs:seriesAxis>
+  <cs:seriesLine>
+    <cs:lnRef idx="0"/>
+    <cs:fillRef idx="0"/>
+    <cs:effectRef idx="0"/>
+    <cs:fontRef idx="minor">
+      <a:schemeClr val="tx1"/>
+    </cs:fontRef>
+    <cs:spPr>
+      <a:ln w="9525" cap="flat" cmpd="sng" algn="ctr">
+        <a:solidFill>
+          <a:schemeClr val="tx1">
+            <a:lumMod val="35000"/>
+            <a:lumOff val="65000"/>
+          </a:schemeClr>
+        </a:solidFill>
+        <a:round/>
+      </a:ln>
+    </cs:spPr>
+  </cs:seriesLine>
+  <cs:title>
+    <cs:lnRef idx="0"/>
+    <cs:fillRef idx="0"/>
+    <cs:effectRef idx="0"/>
+    <cs:fontRef idx="minor">
+      <a:schemeClr val="tx1">
+        <a:lumMod val="65000"/>
+        <a:lumOff val="35000"/>
+      </a:schemeClr>
+    </cs:fontRef>
+    <cs:defRPr sz="1400" b="0" kern="1200" spc="0" baseline="0"/>
+  </cs:title>
+  <cs:trendline>
+    <cs:lnRef idx="0">
+      <cs:styleClr val="auto"/>
+    </cs:lnRef>
+    <cs:fillRef idx="0"/>
+    <cs:effectRef idx="0"/>
+    <cs:fontRef idx="minor">
+      <a:schemeClr val="tx1"/>
+    </cs:fontRef>
+    <cs:spPr>
+      <a:ln w="19050" cap="rnd">
+        <a:solidFill>
+          <a:schemeClr val="phClr"/>
+        </a:solidFill>
+        <a:prstDash val="sysDot"/>
+      </a:ln>
+    </cs:spPr>
+  </cs:trendline>
+  <cs:trendlineLabel>
+    <cs:lnRef idx="0"/>
+    <cs:fillRef idx="0"/>
+    <cs:effectRef idx="0"/>
+    <cs:fontRef idx="minor">
+      <a:schemeClr val="tx1">
+        <a:lumMod val="65000"/>
+        <a:lumOff val="35000"/>
+      </a:schemeClr>
+    </cs:fontRef>
+    <cs:defRPr sz="900" kern="1200"/>
+  </cs:trendlineLabel>
+  <cs:upBar>
+    <cs:lnRef idx="0"/>
+    <cs:fillRef idx="0"/>
+    <cs:effectRef idx="0"/>
+    <cs:fontRef idx="minor">
+      <a:schemeClr val="dk1"/>
+    </cs:fontRef>
+    <cs:spPr>
+      <a:solidFill>
+        <a:schemeClr val="lt1"/>
+      </a:solidFill>
+      <a:ln w="9525">
+        <a:solidFill>
+          <a:schemeClr val="tx1">
+            <a:lumMod val="15000"/>
+            <a:lumOff val="85000"/>
+          </a:schemeClr>
+        </a:solidFill>
+      </a:ln>
+    </cs:spPr>
+  </cs:upBar>
+  <cs:valueAxis>
+    <cs:lnRef idx="0"/>
+    <cs:fillRef idx="0"/>
+    <cs:effectRef idx="0"/>
+    <cs:fontRef idx="minor">
+      <a:schemeClr val="tx1">
+        <a:lumMod val="65000"/>
+        <a:lumOff val="35000"/>
+      </a:schemeClr>
+    </cs:fontRef>
+    <cs:defRPr sz="900" kern="1200"/>
+  </cs:valueAxis>
+  <cs:wall>
+    <cs:lnRef idx="0"/>
+    <cs:fillRef idx="0"/>
+    <cs:effectRef idx="0"/>
+    <cs:fontRef idx="minor">
+      <a:schemeClr val="tx1"/>
+    </cs:fontRef>
+    <cs:spPr>
+      <a:noFill/>
+      <a:ln>
+        <a:noFill/>
+      </a:ln>
+    </cs:spPr>
+  </cs:wall>
+</cs:chartStyle>
 </file>
 
 <file path=word/theme/theme1.xml><?xml version="1.0" encoding="utf-8"?>

</xml_diff>

<commit_message>
added charts and ER
</commit_message>
<xml_diff>
--- a/Assignment3.docx
+++ b/Assignment3.docx
@@ -1252,6 +1252,52 @@
           <w:szCs w:val="18"/>
         </w:rPr>
       </w:pPr>
+    </w:p>
+    <w:p>
+      <w:pPr>
+        <w:spacing w:after="0" w:line="300" w:lineRule="atLeast"/>
+        <w:rPr>
+          <w:rFonts w:ascii="Consolas" w:eastAsia="Times New Roman" w:hAnsi="Consolas" w:cs="Times New Roman"/>
+          <w:color w:val="24292E"/>
+          <w:sz w:val="18"/>
+          <w:szCs w:val="18"/>
+        </w:rPr>
+      </w:pPr>
+      <w:r>
+        <w:rPr>
+          <w:noProof/>
+        </w:rPr>
+        <w:drawing>
+          <wp:inline distT="0" distB="0" distL="0" distR="0" wp14:anchorId="6E2E7A85" wp14:editId="081F3AD4">
+            <wp:extent cx="4572000" cy="2743200"/>
+            <wp:effectExtent l="0" t="0" r="0" b="0"/>
+            <wp:docPr id="3" name="Chart 3">
+              <a:extLst xmlns:a="http://schemas.openxmlformats.org/drawingml/2006/main">
+                <a:ext uri="{FF2B5EF4-FFF2-40B4-BE49-F238E27FC236}">
+                  <a16:creationId xmlns:a16="http://schemas.microsoft.com/office/drawing/2014/main" id="{00000000-0008-0000-0000-000003000000}"/>
+                </a:ext>
+              </a:extLst>
+            </wp:docPr>
+            <wp:cNvGraphicFramePr/>
+            <a:graphic xmlns:a="http://schemas.openxmlformats.org/drawingml/2006/main">
+              <a:graphicData uri="http://schemas.openxmlformats.org/drawingml/2006/chart">
+                <c:chart xmlns:c="http://schemas.openxmlformats.org/drawingml/2006/chart" xmlns:r="http://schemas.openxmlformats.org/officeDocument/2006/relationships" r:id="rId4"/>
+              </a:graphicData>
+            </a:graphic>
+          </wp:inline>
+        </w:drawing>
+      </w:r>
+    </w:p>
+    <w:p>
+      <w:pPr>
+        <w:spacing w:after="0" w:line="300" w:lineRule="atLeast"/>
+        <w:rPr>
+          <w:rFonts w:ascii="Consolas" w:eastAsia="Times New Roman" w:hAnsi="Consolas" w:cs="Times New Roman"/>
+          <w:color w:val="24292E"/>
+          <w:sz w:val="18"/>
+          <w:szCs w:val="18"/>
+        </w:rPr>
+      </w:pPr>
       <w:r>
         <w:rPr>
           <w:rFonts w:ascii="Consolas" w:eastAsia="Times New Roman" w:hAnsi="Consolas" w:cs="Times New Roman"/>
@@ -1292,60 +1338,6 @@
     </w:p>
     <w:p>
       <w:pPr>
-        <w:jc w:val="center"/>
-        <w:rPr>
-          <w:sz w:val="32"/>
-          <w:szCs w:val="32"/>
-        </w:rPr>
-      </w:pPr>
-      <w:r>
-        <w:rPr>
-          <w:sz w:val="32"/>
-          <w:szCs w:val="32"/>
-        </w:rPr>
-        <w:t>Data Interpretation</w:t>
-      </w:r>
-    </w:p>
-    <w:p>
-      <w:pPr>
-        <w:rPr>
-          <w:sz w:val="24"/>
-          <w:szCs w:val="24"/>
-        </w:rPr>
-      </w:pPr>
-      <w:r>
-        <w:rPr>
-          <w:sz w:val="24"/>
-          <w:szCs w:val="24"/>
-        </w:rPr>
-        <w:t>This topic is interesting for many reasons. A more specific fun aspect of it is that the statistics for the tons of CO2 emissions per capita do not always align with one’s expectations. Let’s take China as an example. Judging by their total CO2 emissions, you’d expect their tons of CO2 emissions per capita to be decently high, however it’s less than half of Canada’s, and the latter country’s total CO2 emissions don’t even come close to China’s.</w:t>
-      </w:r>
-    </w:p>
-    <w:p>
-      <w:pPr>
-        <w:rPr>
-          <w:sz w:val="24"/>
-          <w:szCs w:val="24"/>
-        </w:rPr>
-      </w:pPr>
-      <w:r>
-        <w:rPr>
-          <w:sz w:val="24"/>
-          <w:szCs w:val="24"/>
-        </w:rPr>
-        <w:t>Taking China as an example again, by analyzing these statistics, we can say the huge amount of CO2 they produce is very barely the majority of the population’s fault. From that, we can assume that a very small minority is responsible for most of the CO2 emissions in China, whom are all probably factory owners and huge companies.</w:t>
-      </w:r>
-    </w:p>
-    <w:p>
-      <w:pPr>
-        <w:rPr>
-          <w:sz w:val="24"/>
-          <w:szCs w:val="24"/>
-        </w:rPr>
-      </w:pPr>
-    </w:p>
-    <w:p>
-      <w:pPr>
         <w:rPr>
           <w:sz w:val="24"/>
           <w:szCs w:val="24"/>
@@ -1365,51 +1357,57 @@
           <w:sz w:val="32"/>
           <w:szCs w:val="32"/>
         </w:rPr>
-        <w:lastRenderedPageBreak/>
         <w:t>Table 2</w:t>
       </w:r>
     </w:p>
     <w:p>
       <w:pPr>
         <w:rPr>
-          <w:sz w:val="28"/>
-          <w:szCs w:val="28"/>
+          <w:sz w:val="24"/>
+          <w:szCs w:val="24"/>
         </w:rPr>
       </w:pPr>
       <w:r>
         <w:rPr>
-          <w:sz w:val="28"/>
-          <w:szCs w:val="28"/>
+          <w:sz w:val="24"/>
+          <w:szCs w:val="24"/>
         </w:rPr>
         <w:t>This table shows the emissions of CO2 per continent</w:t>
       </w:r>
       <w:r>
         <w:rPr>
-          <w:sz w:val="28"/>
-          <w:szCs w:val="28"/>
+          <w:sz w:val="24"/>
+          <w:szCs w:val="24"/>
         </w:rPr>
         <w:t>, the average amount of CO2 emissions per person for each continent, and the percentage of total worldwide emissions, all</w:t>
       </w:r>
       <w:r>
         <w:rPr>
-          <w:sz w:val="28"/>
-          <w:szCs w:val="28"/>
+          <w:sz w:val="24"/>
+          <w:szCs w:val="24"/>
         </w:rPr>
         <w:t xml:space="preserve"> during the year</w:t>
       </w:r>
       <w:r>
         <w:rPr>
-          <w:sz w:val="28"/>
-          <w:szCs w:val="28"/>
+          <w:sz w:val="24"/>
+          <w:szCs w:val="24"/>
         </w:rPr>
         <w:t xml:space="preserve"> of 2017</w:t>
       </w:r>
       <w:r>
         <w:rPr>
-          <w:sz w:val="28"/>
-          <w:szCs w:val="28"/>
+          <w:sz w:val="24"/>
+          <w:szCs w:val="24"/>
         </w:rPr>
         <w:t>.</w:t>
+      </w:r>
+      <w:r>
+        <w:rPr>
+          <w:sz w:val="24"/>
+          <w:szCs w:val="24"/>
+        </w:rPr>
+        <w:t xml:space="preserve"> This table adds new information to the prior one, by showing us where in the world most of the emissions are coming from.</w:t>
       </w:r>
     </w:p>
     <w:tbl>
@@ -2581,8 +2579,6 @@
               </w:rPr>
               <w:t>capita</w:t>
             </w:r>
-            <w:bookmarkStart w:id="0" w:name="_GoBack"/>
-            <w:bookmarkEnd w:id="0"/>
           </w:p>
         </w:tc>
         <w:tc>
@@ -2816,7 +2812,7 @@
           <w:szCs w:val="24"/>
         </w:rPr>
       </w:pPr>
-      <w:hyperlink r:id="rId4" w:history="1">
+      <w:hyperlink r:id="rId5" w:history="1">
         <w:r>
           <w:rPr>
             <w:rStyle w:val="Hyperlink"/>
@@ -2855,7 +2851,7 @@
             <wp:cNvGraphicFramePr/>
             <a:graphic xmlns:a="http://schemas.openxmlformats.org/drawingml/2006/main">
               <a:graphicData uri="http://schemas.openxmlformats.org/drawingml/2006/chart">
-                <c:chart xmlns:c="http://schemas.openxmlformats.org/drawingml/2006/chart" xmlns:r="http://schemas.openxmlformats.org/officeDocument/2006/relationships" r:id="rId5"/>
+                <c:chart xmlns:c="http://schemas.openxmlformats.org/drawingml/2006/chart" xmlns:r="http://schemas.openxmlformats.org/officeDocument/2006/relationships" r:id="rId6"/>
               </a:graphicData>
             </a:graphic>
           </wp:inline>
@@ -2872,6 +2868,100 @@
     </w:p>
     <w:p>
       <w:pPr>
+        <w:jc w:val="center"/>
+        <w:rPr>
+          <w:sz w:val="32"/>
+          <w:szCs w:val="32"/>
+        </w:rPr>
+      </w:pPr>
+      <w:r>
+        <w:rPr>
+          <w:rFonts w:ascii="Segoe UI" w:eastAsia="Times New Roman" w:hAnsi="Segoe UI" w:cs="Segoe UI"/>
+          <w:color w:val="24292E"/>
+          <w:sz w:val="21"/>
+          <w:szCs w:val="21"/>
+        </w:rPr>
+        <w:lastRenderedPageBreak/>
+        <w:t> </w:t>
+      </w:r>
+      <w:r>
+        <w:rPr>
+          <w:sz w:val="32"/>
+          <w:szCs w:val="32"/>
+        </w:rPr>
+        <w:t>Data Interpretation</w:t>
+      </w:r>
+    </w:p>
+    <w:p>
+      <w:pPr>
+        <w:rPr>
+          <w:sz w:val="24"/>
+          <w:szCs w:val="24"/>
+        </w:rPr>
+      </w:pPr>
+      <w:r>
+        <w:rPr>
+          <w:sz w:val="24"/>
+          <w:szCs w:val="24"/>
+        </w:rPr>
+        <w:t>This topic is interesting for many reasons. A more specific fun aspect of it is that the statistics for the tons of CO2 emissions per capita do not always align with one’s expectations. Let’s take China as an example. Judging by their total CO2 emissions, you’d expect their tons of CO2 emissions per capita to be decently high, however it’s less than half of Canada’s, and the latter country’s total CO2 emissions don’t even come close to China’s.</w:t>
+      </w:r>
+    </w:p>
+    <w:p>
+      <w:pPr>
+        <w:rPr>
+          <w:sz w:val="24"/>
+          <w:szCs w:val="24"/>
+        </w:rPr>
+      </w:pPr>
+      <w:r>
+        <w:rPr>
+          <w:sz w:val="24"/>
+          <w:szCs w:val="24"/>
+        </w:rPr>
+        <w:t>Taking China as an example again, by analyzing these statistics, we can say the huge amount of CO2 they produce is very barely the majority of the population’s fault.</w:t>
+      </w:r>
+    </w:p>
+    <w:p>
+      <w:pPr>
+        <w:rPr>
+          <w:sz w:val="24"/>
+          <w:szCs w:val="24"/>
+        </w:rPr>
+      </w:pPr>
+      <w:r>
+        <w:rPr>
+          <w:sz w:val="24"/>
+          <w:szCs w:val="24"/>
+        </w:rPr>
+        <w:t xml:space="preserve">Furthermore, almost half the total global CO2 emissions came from Asia in 2017, and as we all know, Asia’s population is much less privileged and rich than other parts of the world such as Europe and North America. This must mean that </w:t>
+      </w:r>
+      <w:r>
+        <w:rPr>
+          <w:sz w:val="24"/>
+          <w:szCs w:val="24"/>
+        </w:rPr>
+        <w:t xml:space="preserve">a minority is responsible for most of the CO2 emissions </w:t>
+      </w:r>
+      <w:r>
+        <w:rPr>
+          <w:sz w:val="24"/>
+          <w:szCs w:val="24"/>
+        </w:rPr>
+        <w:t>worldwide</w:t>
+      </w:r>
+      <w:bookmarkStart w:id="0" w:name="_GoBack"/>
+      <w:bookmarkEnd w:id="0"/>
+      <w:r>
+        <w:rPr>
+          <w:sz w:val="24"/>
+          <w:szCs w:val="24"/>
+        </w:rPr>
+        <w:t>, whom are all probably factory owners and huge companies.</w:t>
+      </w:r>
+    </w:p>
+    <w:p>
+      <w:pPr>
         <w:shd w:val="clear" w:color="auto" w:fill="FFFFFF" w:themeFill="background1"/>
         <w:spacing w:after="0" w:line="240" w:lineRule="auto"/>
         <w:rPr>
@@ -2881,15 +2971,6 @@
           <w:szCs w:val="21"/>
         </w:rPr>
       </w:pPr>
-      <w:r>
-        <w:rPr>
-          <w:rFonts w:ascii="Segoe UI" w:eastAsia="Times New Roman" w:hAnsi="Segoe UI" w:cs="Segoe UI"/>
-          <w:color w:val="24292E"/>
-          <w:sz w:val="21"/>
-          <w:szCs w:val="21"/>
-        </w:rPr>
-        <w:t> </w:t>
-      </w:r>
     </w:p>
     <w:p>
       <w:pPr>
@@ -2948,7 +3029,85 @@
       </w:pPr>
     </w:p>
     <w:p/>
-    <w:p/>
+    <w:p>
+      <w:pPr>
+        <w:jc w:val="center"/>
+        <w:rPr>
+          <w:sz w:val="32"/>
+          <w:szCs w:val="32"/>
+        </w:rPr>
+      </w:pPr>
+      <w:r>
+        <w:rPr>
+          <w:sz w:val="32"/>
+          <w:szCs w:val="32"/>
+        </w:rPr>
+        <w:t>Entity Relation Diagram</w:t>
+      </w:r>
+    </w:p>
+    <w:p>
+      <w:pPr>
+        <w:rPr>
+          <w:sz w:val="32"/>
+          <w:szCs w:val="32"/>
+        </w:rPr>
+      </w:pPr>
+      <w:r>
+        <w:rPr>
+          <w:noProof/>
+          <w:sz w:val="32"/>
+          <w:szCs w:val="32"/>
+        </w:rPr>
+        <w:drawing>
+          <wp:inline distT="0" distB="0" distL="0" distR="0">
+            <wp:extent cx="5943600" cy="3895725"/>
+            <wp:effectExtent l="0" t="0" r="0" b="9525"/>
+            <wp:docPr id="2" name="Picture 2" descr="C:\Users\cstuser\Downloads\Untitled Diagram.png"/>
+            <wp:cNvGraphicFramePr>
+              <a:graphicFrameLocks xmlns:a="http://schemas.openxmlformats.org/drawingml/2006/main" noChangeAspect="1"/>
+            </wp:cNvGraphicFramePr>
+            <a:graphic xmlns:a="http://schemas.openxmlformats.org/drawingml/2006/main">
+              <a:graphicData uri="http://schemas.openxmlformats.org/drawingml/2006/picture">
+                <pic:pic xmlns:pic="http://schemas.openxmlformats.org/drawingml/2006/picture">
+                  <pic:nvPicPr>
+                    <pic:cNvPr id="0" name="Picture 1" descr="C:\Users\cstuser\Downloads\Untitled Diagram.png"/>
+                    <pic:cNvPicPr>
+                      <a:picLocks noChangeAspect="1" noChangeArrowheads="1"/>
+                    </pic:cNvPicPr>
+                  </pic:nvPicPr>
+                  <pic:blipFill>
+                    <a:blip r:embed="rId7">
+                      <a:extLst>
+                        <a:ext uri="{28A0092B-C50C-407E-A947-70E740481C1C}">
+                          <a14:useLocalDpi xmlns:a14="http://schemas.microsoft.com/office/drawing/2010/main" val="0"/>
+                        </a:ext>
+                      </a:extLst>
+                    </a:blip>
+                    <a:srcRect/>
+                    <a:stretch>
+                      <a:fillRect/>
+                    </a:stretch>
+                  </pic:blipFill>
+                  <pic:spPr bwMode="auto">
+                    <a:xfrm>
+                      <a:off x="0" y="0"/>
+                      <a:ext cx="5943600" cy="3895725"/>
+                    </a:xfrm>
+                    <a:prstGeom prst="rect">
+                      <a:avLst/>
+                    </a:prstGeom>
+                    <a:noFill/>
+                    <a:ln>
+                      <a:noFill/>
+                    </a:ln>
+                  </pic:spPr>
+                </pic:pic>
+              </a:graphicData>
+            </a:graphic>
+          </wp:inline>
+        </w:drawing>
+      </w:r>
+    </w:p>
     <w:sectPr>
       <w:pgSz w:w="12240" w:h="15840"/>
       <w:pgMar w:top="1440" w:right="1440" w:bottom="1440" w:left="1440" w:header="720" w:footer="720" w:gutter="0"/>
@@ -3501,6 +3660,572 @@
   </mc:AlternateContent>
   <c:chart>
     <c:title>
+      <c:tx>
+        <c:rich>
+          <a:bodyPr rot="0" spcFirstLastPara="1" vertOverflow="ellipsis" vert="horz" wrap="square" anchor="ctr" anchorCtr="1"/>
+          <a:lstStyle/>
+          <a:p>
+            <a:pPr>
+              <a:defRPr sz="1400" b="0" i="0" u="none" strike="noStrike" kern="1200" spc="0" baseline="0">
+                <a:solidFill>
+                  <a:schemeClr val="tx1">
+                    <a:lumMod val="65000"/>
+                    <a:lumOff val="35000"/>
+                  </a:schemeClr>
+                </a:solidFill>
+                <a:latin typeface="+mn-lt"/>
+                <a:ea typeface="+mn-ea"/>
+                <a:cs typeface="+mn-cs"/>
+              </a:defRPr>
+            </a:pPr>
+            <a:r>
+              <a:rPr lang="en-US"/>
+              <a:t>Gas</a:t>
+            </a:r>
+            <a:r>
+              <a:rPr lang="en-US" baseline="0"/>
+              <a:t> Emission Statistics (2016)</a:t>
+            </a:r>
+            <a:endParaRPr lang="en-US"/>
+          </a:p>
+        </c:rich>
+      </c:tx>
+      <c:overlay val="0"/>
+      <c:spPr>
+        <a:noFill/>
+        <a:ln>
+          <a:noFill/>
+        </a:ln>
+        <a:effectLst/>
+      </c:spPr>
+      <c:txPr>
+        <a:bodyPr rot="0" spcFirstLastPara="1" vertOverflow="ellipsis" vert="horz" wrap="square" anchor="ctr" anchorCtr="1"/>
+        <a:lstStyle/>
+        <a:p>
+          <a:pPr>
+            <a:defRPr sz="1400" b="0" i="0" u="none" strike="noStrike" kern="1200" spc="0" baseline="0">
+              <a:solidFill>
+                <a:schemeClr val="tx1">
+                  <a:lumMod val="65000"/>
+                  <a:lumOff val="35000"/>
+                </a:schemeClr>
+              </a:solidFill>
+              <a:latin typeface="+mn-lt"/>
+              <a:ea typeface="+mn-ea"/>
+              <a:cs typeface="+mn-cs"/>
+            </a:defRPr>
+          </a:pPr>
+          <a:endParaRPr lang="en-US"/>
+        </a:p>
+      </c:txPr>
+    </c:title>
+    <c:autoTitleDeleted val="0"/>
+    <c:plotArea>
+      <c:layout/>
+      <c:barChart>
+        <c:barDir val="col"/>
+        <c:grouping val="clustered"/>
+        <c:varyColors val="0"/>
+        <c:ser>
+          <c:idx val="0"/>
+          <c:order val="0"/>
+          <c:tx>
+            <c:strRef>
+              <c:f>[task2_climatestats.xlsx]Sheet1!$F$5</c:f>
+              <c:strCache>
+                <c:ptCount val="1"/>
+                <c:pt idx="0">
+                  <c:v>Total GtCO2:</c:v>
+                </c:pt>
+              </c:strCache>
+            </c:strRef>
+          </c:tx>
+          <c:spPr>
+            <a:solidFill>
+              <a:schemeClr val="accent1"/>
+            </a:solidFill>
+            <a:ln>
+              <a:noFill/>
+            </a:ln>
+            <a:effectLst/>
+          </c:spPr>
+          <c:invertIfNegative val="0"/>
+          <c:cat>
+            <c:strRef>
+              <c:f>[task2_climatestats.xlsx]Sheet1!$G$4:$N$4</c:f>
+              <c:strCache>
+                <c:ptCount val="8"/>
+                <c:pt idx="1">
+                  <c:v>China</c:v>
+                </c:pt>
+                <c:pt idx="2">
+                  <c:v>USA</c:v>
+                </c:pt>
+                <c:pt idx="3">
+                  <c:v>India</c:v>
+                </c:pt>
+                <c:pt idx="4">
+                  <c:v>Japan</c:v>
+                </c:pt>
+                <c:pt idx="5">
+                  <c:v>Canada</c:v>
+                </c:pt>
+                <c:pt idx="6">
+                  <c:v>Russia</c:v>
+                </c:pt>
+                <c:pt idx="7">
+                  <c:v>Saudi Arabia</c:v>
+                </c:pt>
+              </c:strCache>
+            </c:strRef>
+          </c:cat>
+          <c:val>
+            <c:numRef>
+              <c:f>[task2_climatestats.xlsx]Sheet1!$G$5:$N$5</c:f>
+              <c:numCache>
+                <c:formatCode>General</c:formatCode>
+                <c:ptCount val="8"/>
+                <c:pt idx="1">
+                  <c:v>9.0568000000000008</c:v>
+                </c:pt>
+                <c:pt idx="2">
+                  <c:v>4.8331</c:v>
+                </c:pt>
+                <c:pt idx="3">
+                  <c:v>2.0768</c:v>
+                </c:pt>
+                <c:pt idx="4">
+                  <c:v>1.1471</c:v>
+                </c:pt>
+                <c:pt idx="5">
+                  <c:v>0.54079999999999995</c:v>
+                </c:pt>
+                <c:pt idx="6">
+                  <c:v>1.4386000000000001</c:v>
+                </c:pt>
+                <c:pt idx="7">
+                  <c:v>0.5272</c:v>
+                </c:pt>
+              </c:numCache>
+            </c:numRef>
+          </c:val>
+          <c:extLst>
+            <c:ext xmlns:c16="http://schemas.microsoft.com/office/drawing/2014/chart" uri="{C3380CC4-5D6E-409C-BE32-E72D297353CC}">
+              <c16:uniqueId val="{00000000-1F70-4403-B20B-AF52FE8A7397}"/>
+            </c:ext>
+          </c:extLst>
+        </c:ser>
+        <c:ser>
+          <c:idx val="2"/>
+          <c:order val="2"/>
+          <c:tx>
+            <c:strRef>
+              <c:f>[task2_climatestats.xlsx]Sheet1!$F$7</c:f>
+              <c:strCache>
+                <c:ptCount val="1"/>
+                <c:pt idx="0">
+                  <c:v>tCO2 / CAPITA:</c:v>
+                </c:pt>
+              </c:strCache>
+            </c:strRef>
+          </c:tx>
+          <c:spPr>
+            <a:solidFill>
+              <a:schemeClr val="accent3"/>
+            </a:solidFill>
+            <a:ln>
+              <a:noFill/>
+            </a:ln>
+            <a:effectLst/>
+          </c:spPr>
+          <c:invertIfNegative val="0"/>
+          <c:cat>
+            <c:strRef>
+              <c:f>[task2_climatestats.xlsx]Sheet1!$G$4:$N$4</c:f>
+              <c:strCache>
+                <c:ptCount val="8"/>
+                <c:pt idx="1">
+                  <c:v>China</c:v>
+                </c:pt>
+                <c:pt idx="2">
+                  <c:v>USA</c:v>
+                </c:pt>
+                <c:pt idx="3">
+                  <c:v>India</c:v>
+                </c:pt>
+                <c:pt idx="4">
+                  <c:v>Japan</c:v>
+                </c:pt>
+                <c:pt idx="5">
+                  <c:v>Canada</c:v>
+                </c:pt>
+                <c:pt idx="6">
+                  <c:v>Russia</c:v>
+                </c:pt>
+                <c:pt idx="7">
+                  <c:v>Saudi Arabia</c:v>
+                </c:pt>
+              </c:strCache>
+            </c:strRef>
+          </c:cat>
+          <c:val>
+            <c:numRef>
+              <c:f>[task2_climatestats.xlsx]Sheet1!$G$7:$N$7</c:f>
+              <c:numCache>
+                <c:formatCode>General</c:formatCode>
+                <c:ptCount val="8"/>
+                <c:pt idx="1">
+                  <c:v>6.3157601115760116</c:v>
+                </c:pt>
+                <c:pt idx="2">
+                  <c:v>14.685809784260103</c:v>
+                </c:pt>
+                <c:pt idx="3">
+                  <c:v>1.5203513909224011</c:v>
+                </c:pt>
+                <c:pt idx="4">
+                  <c:v>9.0394011032308903</c:v>
+                </c:pt>
+                <c:pt idx="5">
+                  <c:v>14.459893048128343</c:v>
+                </c:pt>
+                <c:pt idx="6">
+                  <c:v>9.8669410150891625</c:v>
+                </c:pt>
+                <c:pt idx="7">
+                  <c:v>15.370262390670556</c:v>
+                </c:pt>
+              </c:numCache>
+            </c:numRef>
+          </c:val>
+          <c:extLst>
+            <c:ext xmlns:c16="http://schemas.microsoft.com/office/drawing/2014/chart" uri="{C3380CC4-5D6E-409C-BE32-E72D297353CC}">
+              <c16:uniqueId val="{00000001-1F70-4403-B20B-AF52FE8A7397}"/>
+            </c:ext>
+          </c:extLst>
+        </c:ser>
+        <c:dLbls>
+          <c:showLegendKey val="0"/>
+          <c:showVal val="0"/>
+          <c:showCatName val="0"/>
+          <c:showSerName val="0"/>
+          <c:showPercent val="0"/>
+          <c:showBubbleSize val="0"/>
+        </c:dLbls>
+        <c:gapWidth val="219"/>
+        <c:overlap val="-27"/>
+        <c:axId val="1769672656"/>
+        <c:axId val="1769682224"/>
+        <c:extLst>
+          <c:ext xmlns:c15="http://schemas.microsoft.com/office/drawing/2012/chart" uri="{02D57815-91ED-43cb-92C2-25804820EDAC}">
+            <c15:filteredBarSeries>
+              <c15:ser>
+                <c:idx val="1"/>
+                <c:order val="1"/>
+                <c:tx>
+                  <c:strRef>
+                    <c:extLst>
+                      <c:ext uri="{02D57815-91ED-43cb-92C2-25804820EDAC}">
+                        <c15:formulaRef>
+                          <c15:sqref>[task2_climatestats.xlsx]Sheet1!$F$6</c15:sqref>
+                        </c15:formulaRef>
+                      </c:ext>
+                    </c:extLst>
+                    <c:strCache>
+                      <c:ptCount val="1"/>
+                      <c:pt idx="0">
+                        <c:v>Population in M:</c:v>
+                      </c:pt>
+                    </c:strCache>
+                  </c:strRef>
+                </c:tx>
+                <c:spPr>
+                  <a:solidFill>
+                    <a:schemeClr val="accent2"/>
+                  </a:solidFill>
+                  <a:ln>
+                    <a:noFill/>
+                  </a:ln>
+                  <a:effectLst/>
+                </c:spPr>
+                <c:invertIfNegative val="0"/>
+                <c:cat>
+                  <c:strRef>
+                    <c:extLst>
+                      <c:ext uri="{02D57815-91ED-43cb-92C2-25804820EDAC}">
+                        <c15:formulaRef>
+                          <c15:sqref>[task2_climatestats.xlsx]Sheet1!$G$4:$N$4</c15:sqref>
+                        </c15:formulaRef>
+                      </c:ext>
+                    </c:extLst>
+                    <c:strCache>
+                      <c:ptCount val="8"/>
+                      <c:pt idx="1">
+                        <c:v>China</c:v>
+                      </c:pt>
+                      <c:pt idx="2">
+                        <c:v>USA</c:v>
+                      </c:pt>
+                      <c:pt idx="3">
+                        <c:v>India</c:v>
+                      </c:pt>
+                      <c:pt idx="4">
+                        <c:v>Japan</c:v>
+                      </c:pt>
+                      <c:pt idx="5">
+                        <c:v>Canada</c:v>
+                      </c:pt>
+                      <c:pt idx="6">
+                        <c:v>Russia</c:v>
+                      </c:pt>
+                      <c:pt idx="7">
+                        <c:v>Saudi Arabia</c:v>
+                      </c:pt>
+                    </c:strCache>
+                  </c:strRef>
+                </c:cat>
+                <c:val>
+                  <c:numRef>
+                    <c:extLst>
+                      <c:ext uri="{02D57815-91ED-43cb-92C2-25804820EDAC}">
+                        <c15:formulaRef>
+                          <c15:sqref>[task2_climatestats.xlsx]Sheet1!$G$6:$N$6</c15:sqref>
+                        </c15:formulaRef>
+                      </c:ext>
+                    </c:extLst>
+                    <c:numCache>
+                      <c:formatCode>General</c:formatCode>
+                      <c:ptCount val="8"/>
+                      <c:pt idx="1">
+                        <c:v>1434</c:v>
+                      </c:pt>
+                      <c:pt idx="2">
+                        <c:v>329.1</c:v>
+                      </c:pt>
+                      <c:pt idx="3">
+                        <c:v>1366</c:v>
+                      </c:pt>
+                      <c:pt idx="4">
+                        <c:v>126.9</c:v>
+                      </c:pt>
+                      <c:pt idx="5">
+                        <c:v>37.4</c:v>
+                      </c:pt>
+                      <c:pt idx="6">
+                        <c:v>145.80000000000001</c:v>
+                      </c:pt>
+                      <c:pt idx="7">
+                        <c:v>34.299999999999997</c:v>
+                      </c:pt>
+                    </c:numCache>
+                  </c:numRef>
+                </c:val>
+                <c:extLst>
+                  <c:ext xmlns:c16="http://schemas.microsoft.com/office/drawing/2014/chart" uri="{C3380CC4-5D6E-409C-BE32-E72D297353CC}">
+                    <c16:uniqueId val="{00000002-1F70-4403-B20B-AF52FE8A7397}"/>
+                  </c:ext>
+                </c:extLst>
+              </c15:ser>
+            </c15:filteredBarSeries>
+          </c:ext>
+        </c:extLst>
+      </c:barChart>
+      <c:catAx>
+        <c:axId val="1769672656"/>
+        <c:scaling>
+          <c:orientation val="minMax"/>
+        </c:scaling>
+        <c:delete val="0"/>
+        <c:axPos val="b"/>
+        <c:numFmt formatCode="General" sourceLinked="1"/>
+        <c:majorTickMark val="none"/>
+        <c:minorTickMark val="none"/>
+        <c:tickLblPos val="nextTo"/>
+        <c:spPr>
+          <a:noFill/>
+          <a:ln w="9525" cap="flat" cmpd="sng" algn="ctr">
+            <a:solidFill>
+              <a:schemeClr val="tx1">
+                <a:lumMod val="15000"/>
+                <a:lumOff val="85000"/>
+              </a:schemeClr>
+            </a:solidFill>
+            <a:round/>
+          </a:ln>
+          <a:effectLst/>
+        </c:spPr>
+        <c:txPr>
+          <a:bodyPr rot="-60000000" spcFirstLastPara="1" vertOverflow="ellipsis" vert="horz" wrap="square" anchor="ctr" anchorCtr="1"/>
+          <a:lstStyle/>
+          <a:p>
+            <a:pPr>
+              <a:defRPr sz="900" b="0" i="0" u="none" strike="noStrike" kern="1200" baseline="0">
+                <a:solidFill>
+                  <a:schemeClr val="tx1">
+                    <a:lumMod val="65000"/>
+                    <a:lumOff val="35000"/>
+                  </a:schemeClr>
+                </a:solidFill>
+                <a:latin typeface="+mn-lt"/>
+                <a:ea typeface="+mn-ea"/>
+                <a:cs typeface="+mn-cs"/>
+              </a:defRPr>
+            </a:pPr>
+            <a:endParaRPr lang="en-US"/>
+          </a:p>
+        </c:txPr>
+        <c:crossAx val="1769682224"/>
+        <c:crosses val="autoZero"/>
+        <c:auto val="1"/>
+        <c:lblAlgn val="ctr"/>
+        <c:lblOffset val="100"/>
+        <c:noMultiLvlLbl val="0"/>
+      </c:catAx>
+      <c:valAx>
+        <c:axId val="1769682224"/>
+        <c:scaling>
+          <c:orientation val="minMax"/>
+        </c:scaling>
+        <c:delete val="0"/>
+        <c:axPos val="l"/>
+        <c:majorGridlines>
+          <c:spPr>
+            <a:ln w="9525" cap="flat" cmpd="sng" algn="ctr">
+              <a:solidFill>
+                <a:schemeClr val="tx1">
+                  <a:lumMod val="15000"/>
+                  <a:lumOff val="85000"/>
+                </a:schemeClr>
+              </a:solidFill>
+              <a:round/>
+            </a:ln>
+            <a:effectLst/>
+          </c:spPr>
+        </c:majorGridlines>
+        <c:numFmt formatCode="General" sourceLinked="1"/>
+        <c:majorTickMark val="none"/>
+        <c:minorTickMark val="none"/>
+        <c:tickLblPos val="nextTo"/>
+        <c:spPr>
+          <a:noFill/>
+          <a:ln>
+            <a:noFill/>
+          </a:ln>
+          <a:effectLst/>
+        </c:spPr>
+        <c:txPr>
+          <a:bodyPr rot="-60000000" spcFirstLastPara="1" vertOverflow="ellipsis" vert="horz" wrap="square" anchor="ctr" anchorCtr="1"/>
+          <a:lstStyle/>
+          <a:p>
+            <a:pPr>
+              <a:defRPr sz="900" b="0" i="0" u="none" strike="noStrike" kern="1200" baseline="0">
+                <a:solidFill>
+                  <a:schemeClr val="tx1">
+                    <a:lumMod val="65000"/>
+                    <a:lumOff val="35000"/>
+                  </a:schemeClr>
+                </a:solidFill>
+                <a:latin typeface="+mn-lt"/>
+                <a:ea typeface="+mn-ea"/>
+                <a:cs typeface="+mn-cs"/>
+              </a:defRPr>
+            </a:pPr>
+            <a:endParaRPr lang="en-US"/>
+          </a:p>
+        </c:txPr>
+        <c:crossAx val="1769672656"/>
+        <c:crosses val="autoZero"/>
+        <c:crossBetween val="between"/>
+      </c:valAx>
+      <c:spPr>
+        <a:noFill/>
+        <a:ln>
+          <a:noFill/>
+        </a:ln>
+        <a:effectLst/>
+      </c:spPr>
+    </c:plotArea>
+    <c:legend>
+      <c:legendPos val="b"/>
+      <c:overlay val="0"/>
+      <c:spPr>
+        <a:noFill/>
+        <a:ln>
+          <a:noFill/>
+        </a:ln>
+        <a:effectLst/>
+      </c:spPr>
+      <c:txPr>
+        <a:bodyPr rot="0" spcFirstLastPara="1" vertOverflow="ellipsis" vert="horz" wrap="square" anchor="ctr" anchorCtr="1"/>
+        <a:lstStyle/>
+        <a:p>
+          <a:pPr>
+            <a:defRPr sz="900" b="0" i="0" u="none" strike="noStrike" kern="1200" baseline="0">
+              <a:solidFill>
+                <a:schemeClr val="tx1">
+                  <a:lumMod val="65000"/>
+                  <a:lumOff val="35000"/>
+                </a:schemeClr>
+              </a:solidFill>
+              <a:latin typeface="+mn-lt"/>
+              <a:ea typeface="+mn-ea"/>
+              <a:cs typeface="+mn-cs"/>
+            </a:defRPr>
+          </a:pPr>
+          <a:endParaRPr lang="en-US"/>
+        </a:p>
+      </c:txPr>
+    </c:legend>
+    <c:plotVisOnly val="1"/>
+    <c:dispBlanksAs val="gap"/>
+    <c:showDLblsOverMax val="0"/>
+  </c:chart>
+  <c:spPr>
+    <a:solidFill>
+      <a:schemeClr val="bg1"/>
+    </a:solidFill>
+    <a:ln w="9525" cap="flat" cmpd="sng" algn="ctr">
+      <a:solidFill>
+        <a:schemeClr val="tx1">
+          <a:lumMod val="15000"/>
+          <a:lumOff val="85000"/>
+        </a:schemeClr>
+      </a:solidFill>
+      <a:round/>
+    </a:ln>
+    <a:effectLst/>
+  </c:spPr>
+  <c:txPr>
+    <a:bodyPr/>
+    <a:lstStyle/>
+    <a:p>
+      <a:pPr>
+        <a:defRPr/>
+      </a:pPr>
+      <a:endParaRPr lang="en-US"/>
+    </a:p>
+  </c:txPr>
+  <c:externalData r:id="rId3">
+    <c:autoUpdate val="0"/>
+  </c:externalData>
+</c:chartSpace>
+</file>
+
+<file path=word/charts/chart2.xml><?xml version="1.0" encoding="utf-8"?>
+<c:chartSpace xmlns:c="http://schemas.openxmlformats.org/drawingml/2006/chart" xmlns:a="http://schemas.openxmlformats.org/drawingml/2006/main" xmlns:r="http://schemas.openxmlformats.org/officeDocument/2006/relationships" xmlns:c16r2="http://schemas.microsoft.com/office/drawing/2015/06/chart">
+  <c:date1904 val="0"/>
+  <c:lang val="en-US"/>
+  <c:roundedCorners val="0"/>
+  <mc:AlternateContent xmlns:mc="http://schemas.openxmlformats.org/markup-compatibility/2006">
+    <mc:Choice xmlns:c14="http://schemas.microsoft.com/office/drawing/2007/8/2/chart" Requires="c14">
+      <c14:style val="102"/>
+    </mc:Choice>
+    <mc:Fallback>
+      <c:style val="2"/>
+    </mc:Fallback>
+  </mc:AlternateContent>
+  <c:chart>
+    <c:title>
       <c:overlay val="0"/>
       <c:spPr>
         <a:noFill/>
@@ -4093,7 +4818,550 @@
 </cs:colorStyle>
 </file>
 
+<file path=word/charts/colors2.xml><?xml version="1.0" encoding="utf-8"?>
+<cs:colorStyle xmlns:cs="http://schemas.microsoft.com/office/drawing/2012/chartStyle" xmlns:a="http://schemas.openxmlformats.org/drawingml/2006/main" meth="cycle" id="10">
+  <a:schemeClr val="accent1"/>
+  <a:schemeClr val="accent2"/>
+  <a:schemeClr val="accent3"/>
+  <a:schemeClr val="accent4"/>
+  <a:schemeClr val="accent5"/>
+  <a:schemeClr val="accent6"/>
+  <cs:variation/>
+  <cs:variation>
+    <a:lumMod val="60000"/>
+  </cs:variation>
+  <cs:variation>
+    <a:lumMod val="80000"/>
+    <a:lumOff val="20000"/>
+  </cs:variation>
+  <cs:variation>
+    <a:lumMod val="80000"/>
+  </cs:variation>
+  <cs:variation>
+    <a:lumMod val="60000"/>
+    <a:lumOff val="40000"/>
+  </cs:variation>
+  <cs:variation>
+    <a:lumMod val="50000"/>
+  </cs:variation>
+  <cs:variation>
+    <a:lumMod val="70000"/>
+    <a:lumOff val="30000"/>
+  </cs:variation>
+  <cs:variation>
+    <a:lumMod val="70000"/>
+  </cs:variation>
+  <cs:variation>
+    <a:lumMod val="50000"/>
+    <a:lumOff val="50000"/>
+  </cs:variation>
+</cs:colorStyle>
+</file>
+
 <file path=word/charts/style1.xml><?xml version="1.0" encoding="utf-8"?>
+<cs:chartStyle xmlns:cs="http://schemas.microsoft.com/office/drawing/2012/chartStyle" xmlns:a="http://schemas.openxmlformats.org/drawingml/2006/main" id="201">
+  <cs:axisTitle>
+    <cs:lnRef idx="0"/>
+    <cs:fillRef idx="0"/>
+    <cs:effectRef idx="0"/>
+    <cs:fontRef idx="minor">
+      <a:schemeClr val="tx1">
+        <a:lumMod val="65000"/>
+        <a:lumOff val="35000"/>
+      </a:schemeClr>
+    </cs:fontRef>
+    <cs:defRPr sz="1000" kern="1200"/>
+  </cs:axisTitle>
+  <cs:categoryAxis>
+    <cs:lnRef idx="0"/>
+    <cs:fillRef idx="0"/>
+    <cs:effectRef idx="0"/>
+    <cs:fontRef idx="minor">
+      <a:schemeClr val="tx1">
+        <a:lumMod val="65000"/>
+        <a:lumOff val="35000"/>
+      </a:schemeClr>
+    </cs:fontRef>
+    <cs:spPr>
+      <a:ln w="9525" cap="flat" cmpd="sng" algn="ctr">
+        <a:solidFill>
+          <a:schemeClr val="tx1">
+            <a:lumMod val="15000"/>
+            <a:lumOff val="85000"/>
+          </a:schemeClr>
+        </a:solidFill>
+        <a:round/>
+      </a:ln>
+    </cs:spPr>
+    <cs:defRPr sz="900" kern="1200"/>
+  </cs:categoryAxis>
+  <cs:chartArea mods="allowNoFillOverride allowNoLineOverride">
+    <cs:lnRef idx="0"/>
+    <cs:fillRef idx="0"/>
+    <cs:effectRef idx="0"/>
+    <cs:fontRef idx="minor">
+      <a:schemeClr val="tx1"/>
+    </cs:fontRef>
+    <cs:spPr>
+      <a:solidFill>
+        <a:schemeClr val="bg1"/>
+      </a:solidFill>
+      <a:ln w="9525" cap="flat" cmpd="sng" algn="ctr">
+        <a:solidFill>
+          <a:schemeClr val="tx1">
+            <a:lumMod val="15000"/>
+            <a:lumOff val="85000"/>
+          </a:schemeClr>
+        </a:solidFill>
+        <a:round/>
+      </a:ln>
+    </cs:spPr>
+    <cs:defRPr sz="1000" kern="1200"/>
+  </cs:chartArea>
+  <cs:dataLabel>
+    <cs:lnRef idx="0"/>
+    <cs:fillRef idx="0"/>
+    <cs:effectRef idx="0"/>
+    <cs:fontRef idx="minor">
+      <a:schemeClr val="tx1">
+        <a:lumMod val="75000"/>
+        <a:lumOff val="25000"/>
+      </a:schemeClr>
+    </cs:fontRef>
+    <cs:defRPr sz="900" kern="1200"/>
+  </cs:dataLabel>
+  <cs:dataLabelCallout>
+    <cs:lnRef idx="0"/>
+    <cs:fillRef idx="0"/>
+    <cs:effectRef idx="0"/>
+    <cs:fontRef idx="minor">
+      <a:schemeClr val="dk1">
+        <a:lumMod val="65000"/>
+        <a:lumOff val="35000"/>
+      </a:schemeClr>
+    </cs:fontRef>
+    <cs:spPr>
+      <a:solidFill>
+        <a:schemeClr val="lt1"/>
+      </a:solidFill>
+      <a:ln>
+        <a:solidFill>
+          <a:schemeClr val="dk1">
+            <a:lumMod val="25000"/>
+            <a:lumOff val="75000"/>
+          </a:schemeClr>
+        </a:solidFill>
+      </a:ln>
+    </cs:spPr>
+    <cs:defRPr sz="900" kern="1200"/>
+    <cs:bodyPr rot="0" spcFirstLastPara="1" vertOverflow="clip" horzOverflow="clip" vert="horz" wrap="square" lIns="36576" tIns="18288" rIns="36576" bIns="18288" anchor="ctr" anchorCtr="1">
+      <a:spAutoFit/>
+    </cs:bodyPr>
+  </cs:dataLabelCallout>
+  <cs:dataPoint>
+    <cs:lnRef idx="0"/>
+    <cs:fillRef idx="1">
+      <cs:styleClr val="auto"/>
+    </cs:fillRef>
+    <cs:effectRef idx="0"/>
+    <cs:fontRef idx="minor">
+      <a:schemeClr val="tx1"/>
+    </cs:fontRef>
+  </cs:dataPoint>
+  <cs:dataPoint3D>
+    <cs:lnRef idx="0"/>
+    <cs:fillRef idx="1">
+      <cs:styleClr val="auto"/>
+    </cs:fillRef>
+    <cs:effectRef idx="0"/>
+    <cs:fontRef idx="minor">
+      <a:schemeClr val="tx1"/>
+    </cs:fontRef>
+  </cs:dataPoint3D>
+  <cs:dataPointLine>
+    <cs:lnRef idx="0">
+      <cs:styleClr val="auto"/>
+    </cs:lnRef>
+    <cs:fillRef idx="1"/>
+    <cs:effectRef idx="0"/>
+    <cs:fontRef idx="minor">
+      <a:schemeClr val="tx1"/>
+    </cs:fontRef>
+    <cs:spPr>
+      <a:ln w="28575" cap="rnd">
+        <a:solidFill>
+          <a:schemeClr val="phClr"/>
+        </a:solidFill>
+        <a:round/>
+      </a:ln>
+    </cs:spPr>
+  </cs:dataPointLine>
+  <cs:dataPointMarker>
+    <cs:lnRef idx="0">
+      <cs:styleClr val="auto"/>
+    </cs:lnRef>
+    <cs:fillRef idx="1">
+      <cs:styleClr val="auto"/>
+    </cs:fillRef>
+    <cs:effectRef idx="0"/>
+    <cs:fontRef idx="minor">
+      <a:schemeClr val="tx1"/>
+    </cs:fontRef>
+    <cs:spPr>
+      <a:ln w="9525">
+        <a:solidFill>
+          <a:schemeClr val="phClr"/>
+        </a:solidFill>
+      </a:ln>
+    </cs:spPr>
+  </cs:dataPointMarker>
+  <cs:dataPointMarkerLayout symbol="circle" size="5"/>
+  <cs:dataPointWireframe>
+    <cs:lnRef idx="0">
+      <cs:styleClr val="auto"/>
+    </cs:lnRef>
+    <cs:fillRef idx="1"/>
+    <cs:effectRef idx="0"/>
+    <cs:fontRef idx="minor">
+      <a:schemeClr val="tx1"/>
+    </cs:fontRef>
+    <cs:spPr>
+      <a:ln w="9525" cap="rnd">
+        <a:solidFill>
+          <a:schemeClr val="phClr"/>
+        </a:solidFill>
+        <a:round/>
+      </a:ln>
+    </cs:spPr>
+  </cs:dataPointWireframe>
+  <cs:dataTable>
+    <cs:lnRef idx="0"/>
+    <cs:fillRef idx="0"/>
+    <cs:effectRef idx="0"/>
+    <cs:fontRef idx="minor">
+      <a:schemeClr val="tx1">
+        <a:lumMod val="65000"/>
+        <a:lumOff val="35000"/>
+      </a:schemeClr>
+    </cs:fontRef>
+    <cs:spPr>
+      <a:noFill/>
+      <a:ln w="9525" cap="flat" cmpd="sng" algn="ctr">
+        <a:solidFill>
+          <a:schemeClr val="tx1">
+            <a:lumMod val="15000"/>
+            <a:lumOff val="85000"/>
+          </a:schemeClr>
+        </a:solidFill>
+        <a:round/>
+      </a:ln>
+    </cs:spPr>
+    <cs:defRPr sz="900" kern="1200"/>
+  </cs:dataTable>
+  <cs:downBar>
+    <cs:lnRef idx="0"/>
+    <cs:fillRef idx="0"/>
+    <cs:effectRef idx="0"/>
+    <cs:fontRef idx="minor">
+      <a:schemeClr val="dk1"/>
+    </cs:fontRef>
+    <cs:spPr>
+      <a:solidFill>
+        <a:schemeClr val="dk1">
+          <a:lumMod val="65000"/>
+          <a:lumOff val="35000"/>
+        </a:schemeClr>
+      </a:solidFill>
+      <a:ln w="9525">
+        <a:solidFill>
+          <a:schemeClr val="tx1">
+            <a:lumMod val="65000"/>
+            <a:lumOff val="35000"/>
+          </a:schemeClr>
+        </a:solidFill>
+      </a:ln>
+    </cs:spPr>
+  </cs:downBar>
+  <cs:dropLine>
+    <cs:lnRef idx="0"/>
+    <cs:fillRef idx="0"/>
+    <cs:effectRef idx="0"/>
+    <cs:fontRef idx="minor">
+      <a:schemeClr val="tx1"/>
+    </cs:fontRef>
+    <cs:spPr>
+      <a:ln w="9525" cap="flat" cmpd="sng" algn="ctr">
+        <a:solidFill>
+          <a:schemeClr val="tx1">
+            <a:lumMod val="35000"/>
+            <a:lumOff val="65000"/>
+          </a:schemeClr>
+        </a:solidFill>
+        <a:round/>
+      </a:ln>
+    </cs:spPr>
+  </cs:dropLine>
+  <cs:errorBar>
+    <cs:lnRef idx="0"/>
+    <cs:fillRef idx="0"/>
+    <cs:effectRef idx="0"/>
+    <cs:fontRef idx="minor">
+      <a:schemeClr val="tx1"/>
+    </cs:fontRef>
+    <cs:spPr>
+      <a:ln w="9525" cap="flat" cmpd="sng" algn="ctr">
+        <a:solidFill>
+          <a:schemeClr val="tx1">
+            <a:lumMod val="65000"/>
+            <a:lumOff val="35000"/>
+          </a:schemeClr>
+        </a:solidFill>
+        <a:round/>
+      </a:ln>
+    </cs:spPr>
+  </cs:errorBar>
+  <cs:floor>
+    <cs:lnRef idx="0"/>
+    <cs:fillRef idx="0"/>
+    <cs:effectRef idx="0"/>
+    <cs:fontRef idx="minor">
+      <a:schemeClr val="tx1"/>
+    </cs:fontRef>
+    <cs:spPr>
+      <a:noFill/>
+      <a:ln>
+        <a:noFill/>
+      </a:ln>
+    </cs:spPr>
+  </cs:floor>
+  <cs:gridlineMajor>
+    <cs:lnRef idx="0"/>
+    <cs:fillRef idx="0"/>
+    <cs:effectRef idx="0"/>
+    <cs:fontRef idx="minor">
+      <a:schemeClr val="tx1"/>
+    </cs:fontRef>
+    <cs:spPr>
+      <a:ln w="9525" cap="flat" cmpd="sng" algn="ctr">
+        <a:solidFill>
+          <a:schemeClr val="tx1">
+            <a:lumMod val="15000"/>
+            <a:lumOff val="85000"/>
+          </a:schemeClr>
+        </a:solidFill>
+        <a:round/>
+      </a:ln>
+    </cs:spPr>
+  </cs:gridlineMajor>
+  <cs:gridlineMinor>
+    <cs:lnRef idx="0"/>
+    <cs:fillRef idx="0"/>
+    <cs:effectRef idx="0"/>
+    <cs:fontRef idx="minor">
+      <a:schemeClr val="tx1"/>
+    </cs:fontRef>
+    <cs:spPr>
+      <a:ln w="9525" cap="flat" cmpd="sng" algn="ctr">
+        <a:solidFill>
+          <a:schemeClr val="tx1">
+            <a:lumMod val="5000"/>
+            <a:lumOff val="95000"/>
+          </a:schemeClr>
+        </a:solidFill>
+        <a:round/>
+      </a:ln>
+    </cs:spPr>
+  </cs:gridlineMinor>
+  <cs:hiLoLine>
+    <cs:lnRef idx="0"/>
+    <cs:fillRef idx="0"/>
+    <cs:effectRef idx="0"/>
+    <cs:fontRef idx="minor">
+      <a:schemeClr val="tx1"/>
+    </cs:fontRef>
+    <cs:spPr>
+      <a:ln w="9525" cap="flat" cmpd="sng" algn="ctr">
+        <a:solidFill>
+          <a:schemeClr val="tx1">
+            <a:lumMod val="75000"/>
+            <a:lumOff val="25000"/>
+          </a:schemeClr>
+        </a:solidFill>
+        <a:round/>
+      </a:ln>
+    </cs:spPr>
+  </cs:hiLoLine>
+  <cs:leaderLine>
+    <cs:lnRef idx="0"/>
+    <cs:fillRef idx="0"/>
+    <cs:effectRef idx="0"/>
+    <cs:fontRef idx="minor">
+      <a:schemeClr val="tx1"/>
+    </cs:fontRef>
+    <cs:spPr>
+      <a:ln w="9525" cap="flat" cmpd="sng" algn="ctr">
+        <a:solidFill>
+          <a:schemeClr val="tx1">
+            <a:lumMod val="35000"/>
+            <a:lumOff val="65000"/>
+          </a:schemeClr>
+        </a:solidFill>
+        <a:round/>
+      </a:ln>
+    </cs:spPr>
+  </cs:leaderLine>
+  <cs:legend>
+    <cs:lnRef idx="0"/>
+    <cs:fillRef idx="0"/>
+    <cs:effectRef idx="0"/>
+    <cs:fontRef idx="minor">
+      <a:schemeClr val="tx1">
+        <a:lumMod val="65000"/>
+        <a:lumOff val="35000"/>
+      </a:schemeClr>
+    </cs:fontRef>
+    <cs:defRPr sz="900" kern="1200"/>
+  </cs:legend>
+  <cs:plotArea mods="allowNoFillOverride allowNoLineOverride">
+    <cs:lnRef idx="0"/>
+    <cs:fillRef idx="0"/>
+    <cs:effectRef idx="0"/>
+    <cs:fontRef idx="minor">
+      <a:schemeClr val="tx1"/>
+    </cs:fontRef>
+  </cs:plotArea>
+  <cs:plotArea3D mods="allowNoFillOverride allowNoLineOverride">
+    <cs:lnRef idx="0"/>
+    <cs:fillRef idx="0"/>
+    <cs:effectRef idx="0"/>
+    <cs:fontRef idx="minor">
+      <a:schemeClr val="tx1"/>
+    </cs:fontRef>
+  </cs:plotArea3D>
+  <cs:seriesAxis>
+    <cs:lnRef idx="0"/>
+    <cs:fillRef idx="0"/>
+    <cs:effectRef idx="0"/>
+    <cs:fontRef idx="minor">
+      <a:schemeClr val="tx1">
+        <a:lumMod val="65000"/>
+        <a:lumOff val="35000"/>
+      </a:schemeClr>
+    </cs:fontRef>
+    <cs:defRPr sz="900" kern="1200"/>
+  </cs:seriesAxis>
+  <cs:seriesLine>
+    <cs:lnRef idx="0"/>
+    <cs:fillRef idx="0"/>
+    <cs:effectRef idx="0"/>
+    <cs:fontRef idx="minor">
+      <a:schemeClr val="tx1"/>
+    </cs:fontRef>
+    <cs:spPr>
+      <a:ln w="9525" cap="flat" cmpd="sng" algn="ctr">
+        <a:solidFill>
+          <a:schemeClr val="tx1">
+            <a:lumMod val="35000"/>
+            <a:lumOff val="65000"/>
+          </a:schemeClr>
+        </a:solidFill>
+        <a:round/>
+      </a:ln>
+    </cs:spPr>
+  </cs:seriesLine>
+  <cs:title>
+    <cs:lnRef idx="0"/>
+    <cs:fillRef idx="0"/>
+    <cs:effectRef idx="0"/>
+    <cs:fontRef idx="minor">
+      <a:schemeClr val="tx1">
+        <a:lumMod val="65000"/>
+        <a:lumOff val="35000"/>
+      </a:schemeClr>
+    </cs:fontRef>
+    <cs:defRPr sz="1400" b="0" kern="1200" spc="0" baseline="0"/>
+  </cs:title>
+  <cs:trendline>
+    <cs:lnRef idx="0">
+      <cs:styleClr val="auto"/>
+    </cs:lnRef>
+    <cs:fillRef idx="0"/>
+    <cs:effectRef idx="0"/>
+    <cs:fontRef idx="minor">
+      <a:schemeClr val="tx1"/>
+    </cs:fontRef>
+    <cs:spPr>
+      <a:ln w="19050" cap="rnd">
+        <a:solidFill>
+          <a:schemeClr val="phClr"/>
+        </a:solidFill>
+        <a:prstDash val="sysDot"/>
+      </a:ln>
+    </cs:spPr>
+  </cs:trendline>
+  <cs:trendlineLabel>
+    <cs:lnRef idx="0"/>
+    <cs:fillRef idx="0"/>
+    <cs:effectRef idx="0"/>
+    <cs:fontRef idx="minor">
+      <a:schemeClr val="tx1">
+        <a:lumMod val="65000"/>
+        <a:lumOff val="35000"/>
+      </a:schemeClr>
+    </cs:fontRef>
+    <cs:defRPr sz="900" kern="1200"/>
+  </cs:trendlineLabel>
+  <cs:upBar>
+    <cs:lnRef idx="0"/>
+    <cs:fillRef idx="0"/>
+    <cs:effectRef idx="0"/>
+    <cs:fontRef idx="minor">
+      <a:schemeClr val="dk1"/>
+    </cs:fontRef>
+    <cs:spPr>
+      <a:solidFill>
+        <a:schemeClr val="lt1"/>
+      </a:solidFill>
+      <a:ln w="9525">
+        <a:solidFill>
+          <a:schemeClr val="tx1">
+            <a:lumMod val="15000"/>
+            <a:lumOff val="85000"/>
+          </a:schemeClr>
+        </a:solidFill>
+      </a:ln>
+    </cs:spPr>
+  </cs:upBar>
+  <cs:valueAxis>
+    <cs:lnRef idx="0"/>
+    <cs:fillRef idx="0"/>
+    <cs:effectRef idx="0"/>
+    <cs:fontRef idx="minor">
+      <a:schemeClr val="tx1">
+        <a:lumMod val="65000"/>
+        <a:lumOff val="35000"/>
+      </a:schemeClr>
+    </cs:fontRef>
+    <cs:defRPr sz="900" kern="1200"/>
+  </cs:valueAxis>
+  <cs:wall>
+    <cs:lnRef idx="0"/>
+    <cs:fillRef idx="0"/>
+    <cs:effectRef idx="0"/>
+    <cs:fontRef idx="minor">
+      <a:schemeClr val="tx1"/>
+    </cs:fontRef>
+    <cs:spPr>
+      <a:noFill/>
+      <a:ln>
+        <a:noFill/>
+      </a:ln>
+    </cs:spPr>
+  </cs:wall>
+</cs:chartStyle>
+</file>
+
+<file path=word/charts/style2.xml><?xml version="1.0" encoding="utf-8"?>
 <cs:chartStyle xmlns:cs="http://schemas.microsoft.com/office/drawing/2012/chartStyle" xmlns:a="http://schemas.openxmlformats.org/drawingml/2006/main" id="201">
   <cs:axisTitle>
     <cs:lnRef idx="0"/>

</xml_diff>